<commit_message>
removes validation annotations from entities and adds them to the Dtos
</commit_message>
<xml_diff>
--- a/Dokumentation.docx
+++ b/Dokumentation.docx
@@ -310,11 +310,13 @@
             </w:rPr>
             <w:fldChar w:fldCharType="separate"/>
           </w:r>
-          <w:hyperlink w:anchor="_Toc160625834" w:history="1">
+          <w:hyperlink w:anchor="_Toc167344931" w:history="1">
             <w:r>
               <w:rPr>
                 <w:rStyle w:val="Hyperlink"/>
                 <w:rFonts w:ascii="Calibri" w:hAnsi="Calibri" w:cs="Calibri"/>
+                <w:b/>
+                <w:bCs/>
                 <w:noProof/>
               </w:rPr>
               <w:t>Projektbeschreibung</w:t>
@@ -338,7 +340,352 @@
                 <w:noProof/>
                 <w:webHidden/>
               </w:rPr>
-              <w:instrText xml:space="preserve"> PAGEREF _Toc160625834 \h </w:instrText>
+              <w:instrText xml:space="preserve"> PAGEREF _Toc167344931 \h </w:instrText>
+            </w:r>
+            <w:r>
+              <w:rPr>
+                <w:noProof/>
+                <w:webHidden/>
+              </w:rPr>
+            </w:r>
+            <w:r>
+              <w:rPr>
+                <w:noProof/>
+                <w:webHidden/>
+              </w:rPr>
+              <w:fldChar w:fldCharType="separate"/>
+            </w:r>
+            <w:r>
+              <w:rPr>
+                <w:noProof/>
+                <w:webHidden/>
+              </w:rPr>
+              <w:t>3</w:t>
+            </w:r>
+            <w:r>
+              <w:rPr>
+                <w:noProof/>
+                <w:webHidden/>
+              </w:rPr>
+              <w:fldChar w:fldCharType="end"/>
+            </w:r>
+          </w:hyperlink>
+        </w:p>
+        <w:p>
+          <w:pPr>
+            <w:pStyle w:val="Verzeichnis2"/>
+            <w:tabs>
+              <w:tab w:val="right" w:leader="dot" w:pos="9060"/>
+            </w:tabs>
+            <w:rPr>
+              <w:noProof/>
+            </w:rPr>
+          </w:pPr>
+          <w:hyperlink w:anchor="_Toc167344932" w:history="1">
+            <w:r>
+              <w:rPr>
+                <w:rStyle w:val="Hyperlink"/>
+                <w:rFonts w:ascii="Calibri" w:hAnsi="Calibri" w:cs="Calibri"/>
+                <w:noProof/>
+              </w:rPr>
+              <w:t>Worum geht’s eigentlich?</w:t>
+            </w:r>
+            <w:r>
+              <w:rPr>
+                <w:noProof/>
+                <w:webHidden/>
+              </w:rPr>
+              <w:tab/>
+            </w:r>
+            <w:r>
+              <w:rPr>
+                <w:noProof/>
+                <w:webHidden/>
+              </w:rPr>
+              <w:fldChar w:fldCharType="begin"/>
+            </w:r>
+            <w:r>
+              <w:rPr>
+                <w:noProof/>
+                <w:webHidden/>
+              </w:rPr>
+              <w:instrText xml:space="preserve"> PAGEREF _Toc167344932 \h </w:instrText>
+            </w:r>
+            <w:r>
+              <w:rPr>
+                <w:noProof/>
+                <w:webHidden/>
+              </w:rPr>
+            </w:r>
+            <w:r>
+              <w:rPr>
+                <w:noProof/>
+                <w:webHidden/>
+              </w:rPr>
+              <w:fldChar w:fldCharType="separate"/>
+            </w:r>
+            <w:r>
+              <w:rPr>
+                <w:noProof/>
+                <w:webHidden/>
+              </w:rPr>
+              <w:t>3</w:t>
+            </w:r>
+            <w:r>
+              <w:rPr>
+                <w:noProof/>
+                <w:webHidden/>
+              </w:rPr>
+              <w:fldChar w:fldCharType="end"/>
+            </w:r>
+          </w:hyperlink>
+        </w:p>
+        <w:p>
+          <w:pPr>
+            <w:pStyle w:val="Verzeichnis2"/>
+            <w:tabs>
+              <w:tab w:val="right" w:leader="dot" w:pos="9060"/>
+            </w:tabs>
+            <w:rPr>
+              <w:noProof/>
+            </w:rPr>
+          </w:pPr>
+          <w:hyperlink w:anchor="_Toc167344933" w:history="1">
+            <w:r>
+              <w:rPr>
+                <w:rStyle w:val="Hyperlink"/>
+                <w:rFonts w:ascii="Calibri" w:hAnsi="Calibri" w:cs="Calibri"/>
+                <w:noProof/>
+              </w:rPr>
+              <w:t>Wie kam es zur Projektidee?</w:t>
+            </w:r>
+            <w:r>
+              <w:rPr>
+                <w:noProof/>
+                <w:webHidden/>
+              </w:rPr>
+              <w:tab/>
+            </w:r>
+            <w:r>
+              <w:rPr>
+                <w:noProof/>
+                <w:webHidden/>
+              </w:rPr>
+              <w:fldChar w:fldCharType="begin"/>
+            </w:r>
+            <w:r>
+              <w:rPr>
+                <w:noProof/>
+                <w:webHidden/>
+              </w:rPr>
+              <w:instrText xml:space="preserve"> PAGEREF _Toc167344933 \h </w:instrText>
+            </w:r>
+            <w:r>
+              <w:rPr>
+                <w:noProof/>
+                <w:webHidden/>
+              </w:rPr>
+            </w:r>
+            <w:r>
+              <w:rPr>
+                <w:noProof/>
+                <w:webHidden/>
+              </w:rPr>
+              <w:fldChar w:fldCharType="separate"/>
+            </w:r>
+            <w:r>
+              <w:rPr>
+                <w:noProof/>
+                <w:webHidden/>
+              </w:rPr>
+              <w:t>3</w:t>
+            </w:r>
+            <w:r>
+              <w:rPr>
+                <w:noProof/>
+                <w:webHidden/>
+              </w:rPr>
+              <w:fldChar w:fldCharType="end"/>
+            </w:r>
+          </w:hyperlink>
+        </w:p>
+        <w:p>
+          <w:pPr>
+            <w:pStyle w:val="Verzeichnis2"/>
+            <w:tabs>
+              <w:tab w:val="right" w:leader="dot" w:pos="9060"/>
+            </w:tabs>
+            <w:rPr>
+              <w:noProof/>
+            </w:rPr>
+          </w:pPr>
+          <w:hyperlink w:anchor="_Toc167344934" w:history="1">
+            <w:r>
+              <w:rPr>
+                <w:rStyle w:val="Hyperlink"/>
+                <w:rFonts w:ascii="Calibri" w:hAnsi="Calibri" w:cs="Calibri"/>
+                <w:noProof/>
+              </w:rPr>
+              <w:t>Wie ist der Funktionsumfang?</w:t>
+            </w:r>
+            <w:r>
+              <w:rPr>
+                <w:noProof/>
+                <w:webHidden/>
+              </w:rPr>
+              <w:tab/>
+            </w:r>
+            <w:r>
+              <w:rPr>
+                <w:noProof/>
+                <w:webHidden/>
+              </w:rPr>
+              <w:fldChar w:fldCharType="begin"/>
+            </w:r>
+            <w:r>
+              <w:rPr>
+                <w:noProof/>
+                <w:webHidden/>
+              </w:rPr>
+              <w:instrText xml:space="preserve"> PAGEREF _Toc167344934 \h </w:instrText>
+            </w:r>
+            <w:r>
+              <w:rPr>
+                <w:noProof/>
+                <w:webHidden/>
+              </w:rPr>
+            </w:r>
+            <w:r>
+              <w:rPr>
+                <w:noProof/>
+                <w:webHidden/>
+              </w:rPr>
+              <w:fldChar w:fldCharType="separate"/>
+            </w:r>
+            <w:r>
+              <w:rPr>
+                <w:noProof/>
+                <w:webHidden/>
+              </w:rPr>
+              <w:t>3</w:t>
+            </w:r>
+            <w:r>
+              <w:rPr>
+                <w:noProof/>
+                <w:webHidden/>
+              </w:rPr>
+              <w:fldChar w:fldCharType="end"/>
+            </w:r>
+          </w:hyperlink>
+        </w:p>
+        <w:p>
+          <w:pPr>
+            <w:pStyle w:val="Verzeichnis2"/>
+            <w:tabs>
+              <w:tab w:val="right" w:leader="dot" w:pos="9060"/>
+            </w:tabs>
+            <w:rPr>
+              <w:noProof/>
+            </w:rPr>
+          </w:pPr>
+          <w:hyperlink w:anchor="_Toc167344935" w:history="1">
+            <w:r>
+              <w:rPr>
+                <w:rStyle w:val="Hyperlink"/>
+                <w:rFonts w:ascii="Calibri" w:hAnsi="Calibri" w:cs="Calibri"/>
+                <w:noProof/>
+              </w:rPr>
+              <w:t>Welche Anwendungsfälle gibt es?</w:t>
+            </w:r>
+            <w:r>
+              <w:rPr>
+                <w:noProof/>
+                <w:webHidden/>
+              </w:rPr>
+              <w:tab/>
+            </w:r>
+            <w:r>
+              <w:rPr>
+                <w:noProof/>
+                <w:webHidden/>
+              </w:rPr>
+              <w:fldChar w:fldCharType="begin"/>
+            </w:r>
+            <w:r>
+              <w:rPr>
+                <w:noProof/>
+                <w:webHidden/>
+              </w:rPr>
+              <w:instrText xml:space="preserve"> PAGEREF _Toc167344935 \h </w:instrText>
+            </w:r>
+            <w:r>
+              <w:rPr>
+                <w:noProof/>
+                <w:webHidden/>
+              </w:rPr>
+            </w:r>
+            <w:r>
+              <w:rPr>
+                <w:noProof/>
+                <w:webHidden/>
+              </w:rPr>
+              <w:fldChar w:fldCharType="separate"/>
+            </w:r>
+            <w:r>
+              <w:rPr>
+                <w:noProof/>
+                <w:webHidden/>
+              </w:rPr>
+              <w:t>3</w:t>
+            </w:r>
+            <w:r>
+              <w:rPr>
+                <w:noProof/>
+                <w:webHidden/>
+              </w:rPr>
+              <w:fldChar w:fldCharType="end"/>
+            </w:r>
+          </w:hyperlink>
+        </w:p>
+        <w:p>
+          <w:pPr>
+            <w:pStyle w:val="Verzeichnis2"/>
+            <w:tabs>
+              <w:tab w:val="right" w:leader="dot" w:pos="9060"/>
+            </w:tabs>
+            <w:rPr>
+              <w:noProof/>
+            </w:rPr>
+          </w:pPr>
+          <w:hyperlink w:anchor="_Toc167344936" w:history="1">
+            <w:r>
+              <w:rPr>
+                <w:rStyle w:val="Hyperlink"/>
+                <w:rFonts w:ascii="Calibri" w:hAnsi="Calibri" w:cs="Calibri"/>
+                <w:noProof/>
+              </w:rPr>
+              <w:t>Was gehört nicht zum Projekt?</w:t>
+            </w:r>
+            <w:r>
+              <w:rPr>
+                <w:noProof/>
+                <w:webHidden/>
+              </w:rPr>
+              <w:tab/>
+            </w:r>
+            <w:r>
+              <w:rPr>
+                <w:noProof/>
+                <w:webHidden/>
+              </w:rPr>
+              <w:fldChar w:fldCharType="begin"/>
+            </w:r>
+            <w:r>
+              <w:rPr>
+                <w:noProof/>
+                <w:webHidden/>
+              </w:rPr>
+              <w:instrText xml:space="preserve"> PAGEREF _Toc167344936 \h </w:instrText>
             </w:r>
             <w:r>
               <w:rPr>
@@ -383,14 +730,26 @@
               <w:lang w:eastAsia="de-DE"/>
             </w:rPr>
           </w:pPr>
-          <w:hyperlink w:anchor="_Toc160625835" w:history="1">
+          <w:hyperlink w:anchor="_Toc167344937" w:history="1">
+            <w:r>
+              <w:rPr>
+                <w:rStyle w:val="Hyperlink"/>
+                <w:rFonts w:ascii="Calibri Light" w:hAnsi="Calibri Light" w:cs="Calibri Light"/>
+                <w:b/>
+                <w:bCs/>
+                <w:noProof/>
+              </w:rPr>
+              <w:t>Projektdurchführu</w:t>
+            </w:r>
             <w:r>
               <w:rPr>
                 <w:rStyle w:val="Hyperlink"/>
                 <w:rFonts w:ascii="Calibri" w:hAnsi="Calibri" w:cs="Calibri"/>
-                <w:noProof/>
-              </w:rPr>
-              <w:t>Projektdurchführung</w:t>
+                <w:b/>
+                <w:bCs/>
+                <w:noProof/>
+              </w:rPr>
+              <w:t>ng</w:t>
             </w:r>
             <w:r>
               <w:rPr>
@@ -411,7 +770,7 @@
                 <w:noProof/>
                 <w:webHidden/>
               </w:rPr>
-              <w:instrText xml:space="preserve"> PAGEREF _Toc160625835 \h </w:instrText>
+              <w:instrText xml:space="preserve"> PAGEREF _Toc167344937 \h </w:instrText>
             </w:r>
             <w:r>
               <w:rPr>
@@ -431,7 +790,421 @@
                 <w:noProof/>
                 <w:webHidden/>
               </w:rPr>
-              <w:t>3</w:t>
+              <w:t>4</w:t>
+            </w:r>
+            <w:r>
+              <w:rPr>
+                <w:noProof/>
+                <w:webHidden/>
+              </w:rPr>
+              <w:fldChar w:fldCharType="end"/>
+            </w:r>
+          </w:hyperlink>
+        </w:p>
+        <w:p>
+          <w:pPr>
+            <w:pStyle w:val="Verzeichnis2"/>
+            <w:tabs>
+              <w:tab w:val="right" w:leader="dot" w:pos="9060"/>
+            </w:tabs>
+            <w:rPr>
+              <w:noProof/>
+            </w:rPr>
+          </w:pPr>
+          <w:hyperlink w:anchor="_Toc167344938" w:history="1">
+            <w:r>
+              <w:rPr>
+                <w:rStyle w:val="Hyperlink"/>
+                <w:rFonts w:ascii="Calibri" w:hAnsi="Calibri" w:cs="Calibri"/>
+                <w:noProof/>
+              </w:rPr>
+              <w:t>Welches Vorgehensmodell wird gewählt?</w:t>
+            </w:r>
+            <w:r>
+              <w:rPr>
+                <w:noProof/>
+                <w:webHidden/>
+              </w:rPr>
+              <w:tab/>
+            </w:r>
+            <w:r>
+              <w:rPr>
+                <w:noProof/>
+                <w:webHidden/>
+              </w:rPr>
+              <w:fldChar w:fldCharType="begin"/>
+            </w:r>
+            <w:r>
+              <w:rPr>
+                <w:noProof/>
+                <w:webHidden/>
+              </w:rPr>
+              <w:instrText xml:space="preserve"> PAGEREF _Toc167344938 \h </w:instrText>
+            </w:r>
+            <w:r>
+              <w:rPr>
+                <w:noProof/>
+                <w:webHidden/>
+              </w:rPr>
+            </w:r>
+            <w:r>
+              <w:rPr>
+                <w:noProof/>
+                <w:webHidden/>
+              </w:rPr>
+              <w:fldChar w:fldCharType="separate"/>
+            </w:r>
+            <w:r>
+              <w:rPr>
+                <w:noProof/>
+                <w:webHidden/>
+              </w:rPr>
+              <w:t>4</w:t>
+            </w:r>
+            <w:r>
+              <w:rPr>
+                <w:noProof/>
+                <w:webHidden/>
+              </w:rPr>
+              <w:fldChar w:fldCharType="end"/>
+            </w:r>
+          </w:hyperlink>
+        </w:p>
+        <w:p>
+          <w:pPr>
+            <w:pStyle w:val="Verzeichnis2"/>
+            <w:tabs>
+              <w:tab w:val="right" w:leader="dot" w:pos="9060"/>
+            </w:tabs>
+            <w:rPr>
+              <w:noProof/>
+            </w:rPr>
+          </w:pPr>
+          <w:hyperlink w:anchor="_Toc167344939" w:history="1">
+            <w:r>
+              <w:rPr>
+                <w:rStyle w:val="Hyperlink"/>
+                <w:rFonts w:ascii="Calibri" w:hAnsi="Calibri" w:cs="Calibri"/>
+                <w:noProof/>
+              </w:rPr>
+              <w:t>Welche Auswirkung hat das Vorgehensmodell auf die Projektdurchführung?</w:t>
+            </w:r>
+            <w:r>
+              <w:rPr>
+                <w:noProof/>
+                <w:webHidden/>
+              </w:rPr>
+              <w:tab/>
+            </w:r>
+            <w:r>
+              <w:rPr>
+                <w:noProof/>
+                <w:webHidden/>
+              </w:rPr>
+              <w:fldChar w:fldCharType="begin"/>
+            </w:r>
+            <w:r>
+              <w:rPr>
+                <w:noProof/>
+                <w:webHidden/>
+              </w:rPr>
+              <w:instrText xml:space="preserve"> PAGEREF _Toc167344939 \h </w:instrText>
+            </w:r>
+            <w:r>
+              <w:rPr>
+                <w:noProof/>
+                <w:webHidden/>
+              </w:rPr>
+            </w:r>
+            <w:r>
+              <w:rPr>
+                <w:noProof/>
+                <w:webHidden/>
+              </w:rPr>
+              <w:fldChar w:fldCharType="separate"/>
+            </w:r>
+            <w:r>
+              <w:rPr>
+                <w:noProof/>
+                <w:webHidden/>
+              </w:rPr>
+              <w:t>4</w:t>
+            </w:r>
+            <w:r>
+              <w:rPr>
+                <w:noProof/>
+                <w:webHidden/>
+              </w:rPr>
+              <w:fldChar w:fldCharType="end"/>
+            </w:r>
+          </w:hyperlink>
+        </w:p>
+        <w:p>
+          <w:pPr>
+            <w:pStyle w:val="Verzeichnis2"/>
+            <w:tabs>
+              <w:tab w:val="right" w:leader="dot" w:pos="9060"/>
+            </w:tabs>
+            <w:rPr>
+              <w:noProof/>
+            </w:rPr>
+          </w:pPr>
+          <w:hyperlink w:anchor="_Toc167344940" w:history="1">
+            <w:r>
+              <w:rPr>
+                <w:rStyle w:val="Hyperlink"/>
+                <w:rFonts w:ascii="Calibri" w:hAnsi="Calibri" w:cs="Calibri"/>
+                <w:noProof/>
+              </w:rPr>
+              <w:t>Welche Struktur hat die GUI?</w:t>
+            </w:r>
+            <w:r>
+              <w:rPr>
+                <w:noProof/>
+                <w:webHidden/>
+              </w:rPr>
+              <w:tab/>
+            </w:r>
+            <w:r>
+              <w:rPr>
+                <w:noProof/>
+                <w:webHidden/>
+              </w:rPr>
+              <w:fldChar w:fldCharType="begin"/>
+            </w:r>
+            <w:r>
+              <w:rPr>
+                <w:noProof/>
+                <w:webHidden/>
+              </w:rPr>
+              <w:instrText xml:space="preserve"> PAGEREF _Toc167344940 \h </w:instrText>
+            </w:r>
+            <w:r>
+              <w:rPr>
+                <w:noProof/>
+                <w:webHidden/>
+              </w:rPr>
+            </w:r>
+            <w:r>
+              <w:rPr>
+                <w:noProof/>
+                <w:webHidden/>
+              </w:rPr>
+              <w:fldChar w:fldCharType="separate"/>
+            </w:r>
+            <w:r>
+              <w:rPr>
+                <w:noProof/>
+                <w:webHidden/>
+              </w:rPr>
+              <w:t>4</w:t>
+            </w:r>
+            <w:r>
+              <w:rPr>
+                <w:noProof/>
+                <w:webHidden/>
+              </w:rPr>
+              <w:fldChar w:fldCharType="end"/>
+            </w:r>
+          </w:hyperlink>
+        </w:p>
+        <w:p>
+          <w:pPr>
+            <w:pStyle w:val="Verzeichnis3"/>
+            <w:tabs>
+              <w:tab w:val="right" w:leader="dot" w:pos="9060"/>
+            </w:tabs>
+            <w:rPr>
+              <w:noProof/>
+            </w:rPr>
+          </w:pPr>
+          <w:hyperlink w:anchor="_Toc167344941" w:history="1">
+            <w:r>
+              <w:rPr>
+                <w:rStyle w:val="Hyperlink"/>
+                <w:rFonts w:ascii="Calibri" w:hAnsi="Calibri" w:cs="Calibri"/>
+                <w:noProof/>
+              </w:rPr>
+              <w:t>Der organisatorische Teil</w:t>
+            </w:r>
+            <w:r>
+              <w:rPr>
+                <w:noProof/>
+                <w:webHidden/>
+              </w:rPr>
+              <w:tab/>
+            </w:r>
+            <w:r>
+              <w:rPr>
+                <w:noProof/>
+                <w:webHidden/>
+              </w:rPr>
+              <w:fldChar w:fldCharType="begin"/>
+            </w:r>
+            <w:r>
+              <w:rPr>
+                <w:noProof/>
+                <w:webHidden/>
+              </w:rPr>
+              <w:instrText xml:space="preserve"> PAGEREF _Toc167344941 \h </w:instrText>
+            </w:r>
+            <w:r>
+              <w:rPr>
+                <w:noProof/>
+                <w:webHidden/>
+              </w:rPr>
+            </w:r>
+            <w:r>
+              <w:rPr>
+                <w:noProof/>
+                <w:webHidden/>
+              </w:rPr>
+              <w:fldChar w:fldCharType="separate"/>
+            </w:r>
+            <w:r>
+              <w:rPr>
+                <w:noProof/>
+                <w:webHidden/>
+              </w:rPr>
+              <w:t>4</w:t>
+            </w:r>
+            <w:r>
+              <w:rPr>
+                <w:noProof/>
+                <w:webHidden/>
+              </w:rPr>
+              <w:fldChar w:fldCharType="end"/>
+            </w:r>
+          </w:hyperlink>
+        </w:p>
+        <w:p>
+          <w:pPr>
+            <w:pStyle w:val="Verzeichnis3"/>
+            <w:tabs>
+              <w:tab w:val="right" w:leader="dot" w:pos="9060"/>
+            </w:tabs>
+            <w:rPr>
+              <w:noProof/>
+            </w:rPr>
+          </w:pPr>
+          <w:hyperlink w:anchor="_Toc167344942" w:history="1">
+            <w:r>
+              <w:rPr>
+                <w:rStyle w:val="Hyperlink"/>
+                <w:rFonts w:ascii="Calibri" w:hAnsi="Calibri" w:cs="Calibri"/>
+                <w:noProof/>
+              </w:rPr>
+              <w:t>Der Funktionsteil</w:t>
+            </w:r>
+            <w:r>
+              <w:rPr>
+                <w:noProof/>
+                <w:webHidden/>
+              </w:rPr>
+              <w:tab/>
+            </w:r>
+            <w:r>
+              <w:rPr>
+                <w:noProof/>
+                <w:webHidden/>
+              </w:rPr>
+              <w:fldChar w:fldCharType="begin"/>
+            </w:r>
+            <w:r>
+              <w:rPr>
+                <w:noProof/>
+                <w:webHidden/>
+              </w:rPr>
+              <w:instrText xml:space="preserve"> PAGEREF _Toc167344942 \h </w:instrText>
+            </w:r>
+            <w:r>
+              <w:rPr>
+                <w:noProof/>
+                <w:webHidden/>
+              </w:rPr>
+            </w:r>
+            <w:r>
+              <w:rPr>
+                <w:noProof/>
+                <w:webHidden/>
+              </w:rPr>
+              <w:fldChar w:fldCharType="separate"/>
+            </w:r>
+            <w:r>
+              <w:rPr>
+                <w:noProof/>
+                <w:webHidden/>
+              </w:rPr>
+              <w:t>5</w:t>
+            </w:r>
+            <w:r>
+              <w:rPr>
+                <w:noProof/>
+                <w:webHidden/>
+              </w:rPr>
+              <w:fldChar w:fldCharType="end"/>
+            </w:r>
+          </w:hyperlink>
+        </w:p>
+        <w:p>
+          <w:pPr>
+            <w:pStyle w:val="Verzeichnis3"/>
+            <w:tabs>
+              <w:tab w:val="right" w:leader="dot" w:pos="9060"/>
+            </w:tabs>
+            <w:rPr>
+              <w:noProof/>
+            </w:rPr>
+          </w:pPr>
+          <w:hyperlink w:anchor="_Toc167344943" w:history="1">
+            <w:r>
+              <w:rPr>
+                <w:rStyle w:val="Hyperlink"/>
+                <w:rFonts w:ascii="Calibri" w:hAnsi="Calibri" w:cs="Calibri"/>
+                <w:noProof/>
+              </w:rPr>
+              <w:t>Komponenten</w:t>
+            </w:r>
+            <w:r>
+              <w:rPr>
+                <w:noProof/>
+                <w:webHidden/>
+              </w:rPr>
+              <w:tab/>
+            </w:r>
+            <w:r>
+              <w:rPr>
+                <w:noProof/>
+                <w:webHidden/>
+              </w:rPr>
+              <w:fldChar w:fldCharType="begin"/>
+            </w:r>
+            <w:r>
+              <w:rPr>
+                <w:noProof/>
+                <w:webHidden/>
+              </w:rPr>
+              <w:instrText xml:space="preserve"> PAGEREF _Toc167344943 \h </w:instrText>
+            </w:r>
+            <w:r>
+              <w:rPr>
+                <w:noProof/>
+                <w:webHidden/>
+              </w:rPr>
+            </w:r>
+            <w:r>
+              <w:rPr>
+                <w:noProof/>
+                <w:webHidden/>
+              </w:rPr>
+              <w:fldChar w:fldCharType="separate"/>
+            </w:r>
+            <w:r>
+              <w:rPr>
+                <w:noProof/>
+                <w:webHidden/>
+              </w:rPr>
+              <w:t>5</w:t>
             </w:r>
             <w:r>
               <w:rPr>
@@ -456,11 +1229,13 @@
               <w:lang w:eastAsia="de-DE"/>
             </w:rPr>
           </w:pPr>
-          <w:hyperlink w:anchor="_Toc160625836" w:history="1">
+          <w:hyperlink w:anchor="_Toc167344944" w:history="1">
             <w:r>
               <w:rPr>
                 <w:rStyle w:val="Hyperlink"/>
                 <w:rFonts w:ascii="Calibri" w:hAnsi="Calibri" w:cs="Calibri"/>
+                <w:b/>
+                <w:bCs/>
                 <w:noProof/>
               </w:rPr>
               <w:t>Ist- und Soll-Analyse</w:t>
@@ -484,7 +1259,7 @@
                 <w:noProof/>
                 <w:webHidden/>
               </w:rPr>
-              <w:instrText xml:space="preserve"> PAGEREF _Toc160625836 \h </w:instrText>
+              <w:instrText xml:space="preserve"> PAGEREF _Toc167344944 \h </w:instrText>
             </w:r>
             <w:r>
               <w:rPr>
@@ -504,7 +1279,7 @@
                 <w:noProof/>
                 <w:webHidden/>
               </w:rPr>
-              <w:t>3</w:t>
+              <w:t>7</w:t>
             </w:r>
             <w:r>
               <w:rPr>
@@ -529,11 +1304,13 @@
               <w:lang w:eastAsia="de-DE"/>
             </w:rPr>
           </w:pPr>
-          <w:hyperlink w:anchor="_Toc160625837" w:history="1">
+          <w:hyperlink w:anchor="_Toc167344945" w:history="1">
             <w:r>
               <w:rPr>
                 <w:rStyle w:val="Hyperlink"/>
                 <w:rFonts w:ascii="Calibri" w:hAnsi="Calibri" w:cs="Calibri"/>
+                <w:b/>
+                <w:bCs/>
                 <w:noProof/>
               </w:rPr>
               <w:t>Umsetzung</w:t>
@@ -557,7 +1334,7 @@
                 <w:noProof/>
                 <w:webHidden/>
               </w:rPr>
-              <w:instrText xml:space="preserve"> PAGEREF _Toc160625837 \h </w:instrText>
+              <w:instrText xml:space="preserve"> PAGEREF _Toc167344945 \h </w:instrText>
             </w:r>
             <w:r>
               <w:rPr>
@@ -577,7 +1354,7 @@
                 <w:noProof/>
                 <w:webHidden/>
               </w:rPr>
-              <w:t>3</w:t>
+              <w:t>7</w:t>
             </w:r>
             <w:r>
               <w:rPr>
@@ -602,11 +1379,13 @@
               <w:lang w:eastAsia="de-DE"/>
             </w:rPr>
           </w:pPr>
-          <w:hyperlink w:anchor="_Toc160625838" w:history="1">
+          <w:hyperlink w:anchor="_Toc167344946" w:history="1">
             <w:r>
               <w:rPr>
                 <w:rStyle w:val="Hyperlink"/>
                 <w:rFonts w:ascii="Calibri" w:hAnsi="Calibri" w:cs="Calibri"/>
+                <w:b/>
+                <w:bCs/>
                 <w:noProof/>
               </w:rPr>
               <w:t>Test</w:t>
@@ -630,7 +1409,7 @@
                 <w:noProof/>
                 <w:webHidden/>
               </w:rPr>
-              <w:instrText xml:space="preserve"> PAGEREF _Toc160625838 \h </w:instrText>
+              <w:instrText xml:space="preserve"> PAGEREF _Toc167344946 \h </w:instrText>
             </w:r>
             <w:r>
               <w:rPr>
@@ -650,7 +1429,7 @@
                 <w:noProof/>
                 <w:webHidden/>
               </w:rPr>
-              <w:t>3</w:t>
+              <w:t>7</w:t>
             </w:r>
             <w:r>
               <w:rPr>
@@ -675,11 +1454,13 @@
               <w:lang w:eastAsia="de-DE"/>
             </w:rPr>
           </w:pPr>
-          <w:hyperlink w:anchor="_Toc160625839" w:history="1">
+          <w:hyperlink w:anchor="_Toc167344947" w:history="1">
             <w:r>
               <w:rPr>
                 <w:rStyle w:val="Hyperlink"/>
                 <w:rFonts w:ascii="Calibri" w:hAnsi="Calibri" w:cs="Calibri"/>
+                <w:b/>
+                <w:bCs/>
                 <w:noProof/>
               </w:rPr>
               <w:t>Marktforschung</w:t>
@@ -703,7 +1484,7 @@
                 <w:noProof/>
                 <w:webHidden/>
               </w:rPr>
-              <w:instrText xml:space="preserve"> PAGEREF _Toc160625839 \h </w:instrText>
+              <w:instrText xml:space="preserve"> PAGEREF _Toc167344947 \h </w:instrText>
             </w:r>
             <w:r>
               <w:rPr>
@@ -723,7 +1504,7 @@
                 <w:noProof/>
                 <w:webHidden/>
               </w:rPr>
-              <w:t>3</w:t>
+              <w:t>7</w:t>
             </w:r>
             <w:r>
               <w:rPr>
@@ -748,11 +1529,13 @@
               <w:lang w:eastAsia="de-DE"/>
             </w:rPr>
           </w:pPr>
-          <w:hyperlink w:anchor="_Toc160625840" w:history="1">
+          <w:hyperlink w:anchor="_Toc167344948" w:history="1">
             <w:r>
               <w:rPr>
                 <w:rStyle w:val="Hyperlink"/>
                 <w:rFonts w:ascii="Calibri" w:hAnsi="Calibri" w:cs="Calibri"/>
+                <w:b/>
+                <w:bCs/>
                 <w:noProof/>
               </w:rPr>
               <w:t>Wirtschaftlichkeitsbetrachtung</w:t>
@@ -776,7 +1559,7 @@
                 <w:noProof/>
                 <w:webHidden/>
               </w:rPr>
-              <w:instrText xml:space="preserve"> PAGEREF _Toc160625840 \h </w:instrText>
+              <w:instrText xml:space="preserve"> PAGEREF _Toc167344948 \h </w:instrText>
             </w:r>
             <w:r>
               <w:rPr>
@@ -796,7 +1579,7 @@
                 <w:noProof/>
                 <w:webHidden/>
               </w:rPr>
-              <w:t>3</w:t>
+              <w:t>7</w:t>
             </w:r>
             <w:r>
               <w:rPr>
@@ -821,11 +1604,13 @@
               <w:lang w:eastAsia="de-DE"/>
             </w:rPr>
           </w:pPr>
-          <w:hyperlink w:anchor="_Toc160625841" w:history="1">
+          <w:hyperlink w:anchor="_Toc167344949" w:history="1">
             <w:r>
               <w:rPr>
                 <w:rStyle w:val="Hyperlink"/>
                 <w:rFonts w:ascii="Calibri" w:hAnsi="Calibri" w:cs="Calibri"/>
+                <w:b/>
+                <w:bCs/>
                 <w:noProof/>
               </w:rPr>
               <w:t>Fazit</w:t>
@@ -849,7 +1634,7 @@
                 <w:noProof/>
                 <w:webHidden/>
               </w:rPr>
-              <w:instrText xml:space="preserve"> PAGEREF _Toc160625841 \h </w:instrText>
+              <w:instrText xml:space="preserve"> PAGEREF _Toc167344949 \h </w:instrText>
             </w:r>
             <w:r>
               <w:rPr>
@@ -869,7 +1654,157 @@
                 <w:noProof/>
                 <w:webHidden/>
               </w:rPr>
-              <w:t>3</w:t>
+              <w:t>7</w:t>
+            </w:r>
+            <w:r>
+              <w:rPr>
+                <w:noProof/>
+                <w:webHidden/>
+              </w:rPr>
+              <w:fldChar w:fldCharType="end"/>
+            </w:r>
+          </w:hyperlink>
+        </w:p>
+        <w:p>
+          <w:pPr>
+            <w:pStyle w:val="Verzeichnis1"/>
+            <w:tabs>
+              <w:tab w:val="right" w:leader="dot" w:pos="9060"/>
+            </w:tabs>
+            <w:rPr>
+              <w:rFonts w:asciiTheme="minorHAnsi" w:eastAsiaTheme="minorEastAsia" w:hAnsiTheme="minorHAnsi"/>
+              <w:noProof/>
+              <w:sz w:val="24"/>
+              <w:szCs w:val="24"/>
+              <w:lang w:eastAsia="de-DE"/>
+            </w:rPr>
+          </w:pPr>
+          <w:hyperlink w:anchor="_Toc167344950" w:history="1">
+            <w:r>
+              <w:rPr>
+                <w:rStyle w:val="Hyperlink"/>
+                <w:rFonts w:ascii="Calibri" w:hAnsi="Calibri" w:cs="Calibri"/>
+                <w:b/>
+                <w:bCs/>
+                <w:noProof/>
+              </w:rPr>
+              <w:t>Retrospektive Sprint 1</w:t>
+            </w:r>
+            <w:r>
+              <w:rPr>
+                <w:noProof/>
+                <w:webHidden/>
+              </w:rPr>
+              <w:tab/>
+            </w:r>
+            <w:r>
+              <w:rPr>
+                <w:noProof/>
+                <w:webHidden/>
+              </w:rPr>
+              <w:fldChar w:fldCharType="begin"/>
+            </w:r>
+            <w:r>
+              <w:rPr>
+                <w:noProof/>
+                <w:webHidden/>
+              </w:rPr>
+              <w:instrText xml:space="preserve"> PAGEREF _Toc167344950 \h </w:instrText>
+            </w:r>
+            <w:r>
+              <w:rPr>
+                <w:noProof/>
+                <w:webHidden/>
+              </w:rPr>
+            </w:r>
+            <w:r>
+              <w:rPr>
+                <w:noProof/>
+                <w:webHidden/>
+              </w:rPr>
+              <w:fldChar w:fldCharType="separate"/>
+            </w:r>
+            <w:r>
+              <w:rPr>
+                <w:noProof/>
+                <w:webHidden/>
+              </w:rPr>
+              <w:t>8</w:t>
+            </w:r>
+            <w:r>
+              <w:rPr>
+                <w:noProof/>
+                <w:webHidden/>
+              </w:rPr>
+              <w:fldChar w:fldCharType="end"/>
+            </w:r>
+          </w:hyperlink>
+        </w:p>
+        <w:p>
+          <w:pPr>
+            <w:pStyle w:val="Verzeichnis1"/>
+            <w:tabs>
+              <w:tab w:val="right" w:leader="dot" w:pos="9060"/>
+            </w:tabs>
+            <w:rPr>
+              <w:rFonts w:asciiTheme="minorHAnsi" w:eastAsiaTheme="minorEastAsia" w:hAnsiTheme="minorHAnsi"/>
+              <w:noProof/>
+              <w:sz w:val="24"/>
+              <w:szCs w:val="24"/>
+              <w:lang w:eastAsia="de-DE"/>
+            </w:rPr>
+          </w:pPr>
+          <w:hyperlink w:anchor="_Toc167344951" w:history="1">
+            <w:r>
+              <w:rPr>
+                <w:rStyle w:val="Hyperlink"/>
+                <w:rFonts w:ascii="Calibri" w:hAnsi="Calibri" w:cs="Calibri"/>
+                <w:b/>
+                <w:bCs/>
+                <w:noProof/>
+              </w:rPr>
+              <w:t>Retrospektive Sprint 2</w:t>
+            </w:r>
+            <w:r>
+              <w:rPr>
+                <w:noProof/>
+                <w:webHidden/>
+              </w:rPr>
+              <w:tab/>
+            </w:r>
+            <w:r>
+              <w:rPr>
+                <w:noProof/>
+                <w:webHidden/>
+              </w:rPr>
+              <w:fldChar w:fldCharType="begin"/>
+            </w:r>
+            <w:r>
+              <w:rPr>
+                <w:noProof/>
+                <w:webHidden/>
+              </w:rPr>
+              <w:instrText xml:space="preserve"> PAGEREF _Toc167344951 \h </w:instrText>
+            </w:r>
+            <w:r>
+              <w:rPr>
+                <w:noProof/>
+                <w:webHidden/>
+              </w:rPr>
+            </w:r>
+            <w:r>
+              <w:rPr>
+                <w:noProof/>
+                <w:webHidden/>
+              </w:rPr>
+              <w:fldChar w:fldCharType="separate"/>
+            </w:r>
+            <w:r>
+              <w:rPr>
+                <w:noProof/>
+                <w:webHidden/>
+              </w:rPr>
+              <w:t>9</w:t>
             </w:r>
             <w:r>
               <w:rPr>
@@ -899,6 +1834,7 @@
     </w:sdt>
     <w:p>
       <w:pPr>
+        <w:spacing w:line="276" w:lineRule="auto"/>
         <w:rPr>
           <w:rFonts w:ascii="Calibri" w:hAnsi="Calibri" w:cs="Calibri"/>
         </w:rPr>
@@ -913,6 +1849,7 @@
     <w:p>
       <w:pPr>
         <w:pStyle w:val="berschrift1"/>
+        <w:spacing w:line="276" w:lineRule="auto"/>
         <w:rPr>
           <w:rFonts w:ascii="Calibri" w:hAnsi="Calibri" w:cs="Calibri"/>
           <w:b/>
@@ -922,7 +1859,7 @@
           <w:szCs w:val="22"/>
         </w:rPr>
       </w:pPr>
-      <w:bookmarkStart w:id="0" w:name="_Toc160625834"/>
+      <w:bookmarkStart w:id="0" w:name="_Toc167344931"/>
       <w:r>
         <w:rPr>
           <w:rFonts w:ascii="Calibri" w:hAnsi="Calibri" w:cs="Calibri"/>
@@ -939,7 +1876,372 @@
     </w:p>
     <w:p>
       <w:pPr>
+        <w:pStyle w:val="berschrift2"/>
+        <w:spacing w:line="276" w:lineRule="auto"/>
+        <w:rPr>
+          <w:rFonts w:ascii="Calibri" w:hAnsi="Calibri" w:cs="Calibri"/>
+          <w:color w:val="auto"/>
+          <w:sz w:val="22"/>
+          <w:szCs w:val="22"/>
+          <w:u w:val="single"/>
+        </w:rPr>
+      </w:pPr>
+      <w:bookmarkStart w:id="1" w:name="_Toc167344932"/>
+      <w:r>
+        <w:rPr>
+          <w:rFonts w:ascii="Calibri" w:hAnsi="Calibri" w:cs="Calibri"/>
+          <w:color w:val="auto"/>
+          <w:sz w:val="22"/>
+          <w:szCs w:val="22"/>
+          <w:u w:val="single"/>
+        </w:rPr>
+        <w:t>Worum geht’s eigentlich?</w:t>
+      </w:r>
+      <w:bookmarkEnd w:id="1"/>
+    </w:p>
+    <w:p>
+      <w:pPr>
+        <w:pStyle w:val="StandardWeb"/>
+        <w:spacing w:before="240" w:beforeAutospacing="0" w:after="240" w:afterAutospacing="0" w:line="276" w:lineRule="auto"/>
+        <w:rPr>
+          <w:rFonts w:ascii="Calibri" w:hAnsi="Calibri" w:cs="Calibri"/>
+          <w:sz w:val="22"/>
+          <w:szCs w:val="22"/>
+        </w:rPr>
+      </w:pPr>
+      <w:r>
+        <w:rPr>
+          <w:rFonts w:ascii="Calibri" w:hAnsi="Calibri" w:cs="Calibri"/>
+          <w:sz w:val="22"/>
+          <w:szCs w:val="22"/>
+        </w:rPr>
+        <w:t>Im deutschen Baseball werden Spiele noch immer von Hand protokolliert. Dieser Prozess ist sehr zeitaufwendig und verbraucht viel Papier. Spieler werden mit Passnummern von Hand notiert und jeder Spielzug mit einem Kürzel notiert. Mit Hilfe dieser “</w:t>
+      </w:r>
+      <w:proofErr w:type="spellStart"/>
+      <w:r>
+        <w:rPr>
+          <w:rFonts w:ascii="Calibri" w:hAnsi="Calibri" w:cs="Calibri"/>
+          <w:sz w:val="22"/>
+          <w:szCs w:val="22"/>
+        </w:rPr>
+        <w:t>Scoresheets</w:t>
+      </w:r>
+      <w:proofErr w:type="spellEnd"/>
+      <w:r>
+        <w:rPr>
+          <w:rFonts w:ascii="Calibri" w:hAnsi="Calibri" w:cs="Calibri"/>
+          <w:sz w:val="22"/>
+          <w:szCs w:val="22"/>
+        </w:rPr>
+        <w:t xml:space="preserve">” kann jedes Spiel nachvollzogen und von jedem Spieler eine Statistik erstellt werden. Das Eintragen aller nötigen Daten vor dem Spiel nimmt eine viertel Stunde in Anspruch und die Auswertung eines Spiels kann in etwa eine Stunde dauern. Nach jedem Spiel wird je eine Kopie an die beiden Teams verteilt, das </w:t>
+      </w:r>
+      <w:proofErr w:type="spellStart"/>
+      <w:r>
+        <w:rPr>
+          <w:rFonts w:ascii="Calibri" w:hAnsi="Calibri" w:cs="Calibri"/>
+          <w:sz w:val="22"/>
+          <w:szCs w:val="22"/>
+        </w:rPr>
+        <w:t>Orginal</w:t>
+      </w:r>
+      <w:proofErr w:type="spellEnd"/>
+      <w:r>
+        <w:rPr>
+          <w:rFonts w:ascii="Calibri" w:hAnsi="Calibri" w:cs="Calibri"/>
+          <w:sz w:val="22"/>
+          <w:szCs w:val="22"/>
+        </w:rPr>
+        <w:t xml:space="preserve"> fotografiert und an den Verband verschickt. Danach wird anhand der gewonnenen Daten von jedem Spieler eine Spielstatistik erstellt. Dies kann zwischen einer und drei Stunden pro Spieltag in Anspruch nehmen.</w:t>
+      </w:r>
+    </w:p>
+    <w:p>
+      <w:pPr>
+        <w:pStyle w:val="berschrift2"/>
+        <w:spacing w:line="276" w:lineRule="auto"/>
+        <w:rPr>
+          <w:rFonts w:ascii="Calibri" w:hAnsi="Calibri" w:cs="Calibri"/>
+          <w:color w:val="auto"/>
+          <w:sz w:val="22"/>
+          <w:szCs w:val="22"/>
+          <w:u w:val="single"/>
+        </w:rPr>
+      </w:pPr>
+      <w:bookmarkStart w:id="2" w:name="_Toc167344933"/>
+      <w:r>
+        <w:rPr>
+          <w:rFonts w:ascii="Calibri" w:hAnsi="Calibri" w:cs="Calibri"/>
+          <w:color w:val="auto"/>
+          <w:sz w:val="22"/>
+          <w:szCs w:val="22"/>
+          <w:u w:val="single"/>
+        </w:rPr>
+        <w:t>Wie kam es zur Projektidee?</w:t>
+      </w:r>
+      <w:bookmarkEnd w:id="2"/>
+    </w:p>
+    <w:p>
+      <w:pPr>
+        <w:pStyle w:val="StandardWeb"/>
+        <w:spacing w:before="240" w:beforeAutospacing="0" w:after="240" w:afterAutospacing="0" w:line="276" w:lineRule="auto"/>
+        <w:rPr>
+          <w:rFonts w:ascii="Calibri" w:hAnsi="Calibri" w:cs="Calibri"/>
+          <w:sz w:val="22"/>
+          <w:szCs w:val="22"/>
+        </w:rPr>
+      </w:pPr>
+      <w:r>
+        <w:rPr>
+          <w:rFonts w:ascii="Calibri" w:hAnsi="Calibri" w:cs="Calibri"/>
+          <w:sz w:val="22"/>
+          <w:szCs w:val="22"/>
+        </w:rPr>
+        <w:t>Bei einem Mitglied unseres Teams handelt es sich um einen lizenzierten Scorer. Die Möglichkeit, all diesen Aufwand mit einer App zu beseitigen, bot sich offensichtlich an. </w:t>
+      </w:r>
+    </w:p>
+    <w:p>
+      <w:pPr>
+        <w:pStyle w:val="berschrift2"/>
+        <w:spacing w:line="276" w:lineRule="auto"/>
+        <w:rPr>
+          <w:rFonts w:ascii="Calibri" w:hAnsi="Calibri" w:cs="Calibri"/>
+          <w:color w:val="auto"/>
+          <w:sz w:val="22"/>
+          <w:szCs w:val="22"/>
+        </w:rPr>
+      </w:pPr>
+      <w:r>
+        <w:rPr>
+          <w:rFonts w:ascii="Calibri" w:hAnsi="Calibri" w:cs="Calibri"/>
+          <w:color w:val="auto"/>
+          <w:sz w:val="22"/>
+          <w:szCs w:val="22"/>
+          <w:u w:val="single"/>
+        </w:rPr>
+        <w:t> </w:t>
+      </w:r>
+      <w:bookmarkStart w:id="3" w:name="_Toc167344934"/>
+      <w:r>
+        <w:rPr>
+          <w:rFonts w:ascii="Calibri" w:hAnsi="Calibri" w:cs="Calibri"/>
+          <w:color w:val="auto"/>
+          <w:sz w:val="22"/>
+          <w:szCs w:val="22"/>
+          <w:u w:val="single"/>
+        </w:rPr>
+        <w:t>Wie ist der Funktionsumfang?</w:t>
+      </w:r>
+      <w:bookmarkEnd w:id="3"/>
+    </w:p>
+    <w:p>
+      <w:pPr>
+        <w:pStyle w:val="StandardWeb"/>
+        <w:spacing w:before="240" w:beforeAutospacing="0" w:after="240" w:afterAutospacing="0" w:line="276" w:lineRule="auto"/>
+        <w:rPr>
+          <w:rFonts w:ascii="Calibri" w:hAnsi="Calibri" w:cs="Calibri"/>
+          <w:sz w:val="22"/>
+          <w:szCs w:val="22"/>
+        </w:rPr>
+      </w:pPr>
+      <w:r>
+        <w:rPr>
+          <w:rFonts w:ascii="Calibri" w:hAnsi="Calibri" w:cs="Calibri"/>
+          <w:sz w:val="22"/>
+          <w:szCs w:val="22"/>
+        </w:rPr>
+        <w:t xml:space="preserve">Die Webanwendung sollte die Möglichkeit bieten, Lineups anzulegen, und ggfs. fehlerhafte Spieler- bzw. Teamdaten anpassen zu können. Weiterhin sollte es die Möglichkeit geben, ein Spiel anzulegen und dieses zu Scoren, das heißt Spielzüge eingeben und dokumentieren zu können. Für jeden Spieler soll außerdem eine Statistik seiner Spielaktionen erhoben werden. Es soll eine Möglichkeit geben, Spieler jederzeit auswechseln und Korrekturen am </w:t>
+      </w:r>
+      <w:proofErr w:type="spellStart"/>
+      <w:r>
+        <w:rPr>
+          <w:rFonts w:ascii="Calibri" w:hAnsi="Calibri" w:cs="Calibri"/>
+          <w:sz w:val="22"/>
+          <w:szCs w:val="22"/>
+        </w:rPr>
+        <w:t>Scoresheet</w:t>
+      </w:r>
+      <w:proofErr w:type="spellEnd"/>
+      <w:r>
+        <w:rPr>
+          <w:rFonts w:ascii="Calibri" w:hAnsi="Calibri" w:cs="Calibri"/>
+          <w:sz w:val="22"/>
+          <w:szCs w:val="22"/>
+        </w:rPr>
+        <w:t xml:space="preserve"> vornehmen zu können. Am Ende des Spiels wird dann ein </w:t>
+      </w:r>
+      <w:proofErr w:type="spellStart"/>
+      <w:r>
+        <w:rPr>
+          <w:rFonts w:ascii="Calibri" w:hAnsi="Calibri" w:cs="Calibri"/>
+          <w:sz w:val="22"/>
+          <w:szCs w:val="22"/>
+        </w:rPr>
+        <w:t>Scoresheet</w:t>
+      </w:r>
+      <w:proofErr w:type="spellEnd"/>
+      <w:r>
+        <w:rPr>
+          <w:rFonts w:ascii="Calibri" w:hAnsi="Calibri" w:cs="Calibri"/>
+          <w:sz w:val="22"/>
+          <w:szCs w:val="22"/>
+        </w:rPr>
+        <w:t xml:space="preserve">, gemäß den Regeln des deutschen Fußballverbandes, erstellt. Sollte es einen Protest gegeben haben, soll dieser vermerkt werden können. Es sollte eine Möglichkeit geben, dass das </w:t>
+      </w:r>
+      <w:proofErr w:type="spellStart"/>
+      <w:r>
+        <w:rPr>
+          <w:rFonts w:ascii="Calibri" w:hAnsi="Calibri" w:cs="Calibri"/>
+          <w:sz w:val="22"/>
+          <w:szCs w:val="22"/>
+        </w:rPr>
+        <w:t>Scoresheet</w:t>
+      </w:r>
+      <w:proofErr w:type="spellEnd"/>
+      <w:r>
+        <w:rPr>
+          <w:rFonts w:ascii="Calibri" w:hAnsi="Calibri" w:cs="Calibri"/>
+          <w:sz w:val="22"/>
+          <w:szCs w:val="22"/>
+        </w:rPr>
+        <w:t xml:space="preserve"> von den Trainern und Schiedsrichtern signiert werden kann. Dieses sollte dann dem jeweiligen Verband und den Spielparteien gesendet werden.</w:t>
+      </w:r>
+    </w:p>
+    <w:p>
+      <w:pPr>
+        <w:pStyle w:val="berschrift2"/>
+        <w:spacing w:line="276" w:lineRule="auto"/>
+        <w:rPr>
+          <w:rFonts w:ascii="Calibri" w:hAnsi="Calibri" w:cs="Calibri"/>
+          <w:color w:val="auto"/>
+          <w:sz w:val="22"/>
+          <w:szCs w:val="22"/>
+          <w:u w:val="single"/>
+        </w:rPr>
+      </w:pPr>
+      <w:bookmarkStart w:id="4" w:name="_Toc167344935"/>
+      <w:r>
+        <w:rPr>
+          <w:rFonts w:ascii="Calibri" w:hAnsi="Calibri" w:cs="Calibri"/>
+          <w:color w:val="auto"/>
+          <w:sz w:val="22"/>
+          <w:szCs w:val="22"/>
+          <w:u w:val="single"/>
+        </w:rPr>
+        <w:t>Welche Anwendungsfälle gibt es?</w:t>
+      </w:r>
+      <w:bookmarkEnd w:id="4"/>
+    </w:p>
+    <w:p>
+      <w:pPr>
+        <w:pStyle w:val="StandardWeb"/>
+        <w:spacing w:before="240" w:beforeAutospacing="0" w:after="240" w:afterAutospacing="0" w:line="276" w:lineRule="auto"/>
+        <w:rPr>
+          <w:rFonts w:ascii="Calibri" w:hAnsi="Calibri" w:cs="Calibri"/>
+          <w:sz w:val="22"/>
+          <w:szCs w:val="22"/>
+        </w:rPr>
+      </w:pPr>
+      <w:r>
+        <w:rPr>
+          <w:rFonts w:ascii="Calibri" w:hAnsi="Calibri" w:cs="Calibri"/>
+          <w:sz w:val="22"/>
+          <w:szCs w:val="22"/>
+        </w:rPr>
+        <w:t>Anwendung findet das Programm lediglich in seinem Bereich: Das Protokollieren von Baseballspielen in Deutschland zum Zwecke des Nachverfolgens der Spiele und der Erhebung von statistischen Daten über die Spieler.</w:t>
+      </w:r>
+    </w:p>
+    <w:p>
+      <w:pPr>
+        <w:pStyle w:val="berschrift2"/>
+        <w:spacing w:line="276" w:lineRule="auto"/>
+        <w:rPr>
+          <w:rFonts w:ascii="Calibri" w:hAnsi="Calibri" w:cs="Calibri"/>
+          <w:color w:val="auto"/>
+          <w:sz w:val="22"/>
+          <w:szCs w:val="22"/>
+          <w:u w:val="single"/>
+        </w:rPr>
+      </w:pPr>
+      <w:bookmarkStart w:id="5" w:name="_Toc167344936"/>
+      <w:r>
+        <w:rPr>
+          <w:rFonts w:ascii="Calibri" w:hAnsi="Calibri" w:cs="Calibri"/>
+          <w:color w:val="auto"/>
+          <w:sz w:val="22"/>
+          <w:szCs w:val="22"/>
+          <w:u w:val="single"/>
+        </w:rPr>
+        <w:t>Was gehört nicht zum Projekt?</w:t>
+      </w:r>
+      <w:bookmarkEnd w:id="5"/>
+    </w:p>
+    <w:p>
+      <w:pPr>
+        <w:pStyle w:val="StandardWeb"/>
+        <w:spacing w:before="240" w:beforeAutospacing="0" w:after="240" w:afterAutospacing="0" w:line="276" w:lineRule="auto"/>
+        <w:rPr>
+          <w:rFonts w:ascii="Calibri" w:hAnsi="Calibri" w:cs="Calibri"/>
+          <w:sz w:val="22"/>
+          <w:szCs w:val="22"/>
+        </w:rPr>
+      </w:pPr>
+      <w:r>
+        <w:rPr>
+          <w:rFonts w:ascii="Calibri" w:hAnsi="Calibri" w:cs="Calibri"/>
+          <w:sz w:val="22"/>
+          <w:szCs w:val="22"/>
+        </w:rPr>
+        <w:t xml:space="preserve">Aufgrund der beschränkten Zeit, die uns zur Verfügung steht und der Komplexität des Projekts, haben wir uns entschlossen, auf bestimmte Funktionen zu verzichten. Diese werden dann zu einem späteren Zeitpunkt ergänzt. Das Projekt stellt also einen Basiszustand dar. Deswegen wird es zunächst nicht möglich sein Auswechslungen vorzunehmen. Auch gehen wir davon aus, dass uns die Daten über Scorer und Schiedsrichter per fiktiver API zur Verfügung stehen. Später sollte es möglich sein, diese auch per App einzufügen. Auch die Ausgabe eines fertig ausgefüllten </w:t>
+      </w:r>
+      <w:proofErr w:type="spellStart"/>
+      <w:r>
+        <w:rPr>
+          <w:rFonts w:ascii="Calibri" w:hAnsi="Calibri" w:cs="Calibri"/>
+          <w:sz w:val="22"/>
+          <w:szCs w:val="22"/>
+        </w:rPr>
+        <w:t>Scoresheets</w:t>
+      </w:r>
+      <w:proofErr w:type="spellEnd"/>
+      <w:r>
+        <w:rPr>
+          <w:rFonts w:ascii="Calibri" w:hAnsi="Calibri" w:cs="Calibri"/>
+          <w:sz w:val="22"/>
+          <w:szCs w:val="22"/>
+        </w:rPr>
+        <w:t xml:space="preserve"> wird </w:t>
+      </w:r>
+      <w:r>
+        <w:rPr>
+          <w:rFonts w:ascii="Calibri" w:hAnsi="Calibri" w:cs="Calibri"/>
+          <w:sz w:val="22"/>
+          <w:szCs w:val="22"/>
+        </w:rPr>
+        <w:lastRenderedPageBreak/>
+        <w:t xml:space="preserve">durch den engen Zeitrahmen nicht möglich sein. Unser Ziel ist es, ein optimales komplettes Spiel ohne Auswechslungen zu scoren, so dass es theoretisch möglich wäre alle erhobenen Informationen in ein </w:t>
+      </w:r>
+      <w:proofErr w:type="spellStart"/>
+      <w:r>
+        <w:rPr>
+          <w:rFonts w:ascii="Calibri" w:hAnsi="Calibri" w:cs="Calibri"/>
+          <w:sz w:val="22"/>
+          <w:szCs w:val="22"/>
+        </w:rPr>
+        <w:t>Scoresheet</w:t>
+      </w:r>
+      <w:proofErr w:type="spellEnd"/>
+      <w:r>
+        <w:rPr>
+          <w:rFonts w:ascii="Calibri" w:hAnsi="Calibri" w:cs="Calibri"/>
+          <w:sz w:val="22"/>
+          <w:szCs w:val="22"/>
+        </w:rPr>
+        <w:t xml:space="preserve"> einzutragen, dieses dann in ein PDF zu wandeln und dann zu versenden.</w:t>
+      </w:r>
+    </w:p>
+    <w:p>
+      <w:pPr>
         <w:pStyle w:val="berschrift1"/>
+        <w:spacing w:line="276" w:lineRule="auto"/>
         <w:rPr>
           <w:rFonts w:ascii="Calibri" w:hAnsi="Calibri" w:cs="Calibri"/>
           <w:b/>
@@ -949,23 +2251,19 @@
           <w:szCs w:val="22"/>
         </w:rPr>
       </w:pPr>
-      <w:bookmarkStart w:id="1" w:name="_Toc160625835"/>
-      <w:r>
-        <w:rPr>
-          <w:rFonts w:ascii="Calibri" w:hAnsi="Calibri" w:cs="Calibri"/>
+      <w:bookmarkStart w:id="6" w:name="_Toc167344937"/>
+      <w:r>
+        <w:rPr>
+          <w:rFonts w:ascii="Calibri Light" w:hAnsi="Calibri Light" w:cs="Calibri Light"/>
           <w:b/>
           <w:bCs/>
           <w:color w:val="auto"/>
           <w:sz w:val="22"/>
           <w:szCs w:val="22"/>
         </w:rPr>
-        <w:t>Projektdurchführung</w:t>
-      </w:r>
-      <w:bookmarkEnd w:id="1"/>
-    </w:p>
-    <w:p>
-      <w:pPr>
-        <w:pStyle w:val="berschrift1"/>
+        <w:t>Projektdurchführu</w:t>
+      </w:r>
+      <w:r>
         <w:rPr>
           <w:rFonts w:ascii="Calibri" w:hAnsi="Calibri" w:cs="Calibri"/>
           <w:b/>
@@ -974,9 +2272,1467 @@
           <w:sz w:val="22"/>
           <w:szCs w:val="22"/>
         </w:rPr>
-      </w:pPr>
-      <w:bookmarkStart w:id="2" w:name="_Toc160625836"/>
-      <w:r>
+        <w:t>ng</w:t>
+      </w:r>
+      <w:bookmarkEnd w:id="6"/>
+    </w:p>
+    <w:p>
+      <w:pPr>
+        <w:pStyle w:val="berschrift2"/>
+        <w:spacing w:line="276" w:lineRule="auto"/>
+      </w:pPr>
+      <w:bookmarkStart w:id="7" w:name="_Toc167344938"/>
+      <w:r>
+        <w:rPr>
+          <w:rFonts w:ascii="Calibri" w:hAnsi="Calibri" w:cs="Calibri"/>
+          <w:color w:val="auto"/>
+          <w:sz w:val="22"/>
+          <w:szCs w:val="22"/>
+          <w:u w:val="single"/>
+        </w:rPr>
+        <w:t>Welches Vorgehensmodell wird gewählt?</w:t>
+      </w:r>
+      <w:bookmarkEnd w:id="7"/>
+    </w:p>
+    <w:p>
+      <w:pPr>
+        <w:pStyle w:val="StandardWeb"/>
+        <w:numPr>
+          <w:ilvl w:val="0"/>
+          <w:numId w:val="4"/>
+        </w:numPr>
+        <w:spacing w:before="240" w:beforeAutospacing="0" w:after="240" w:afterAutospacing="0" w:line="276" w:lineRule="auto"/>
+        <w:rPr>
+          <w:rFonts w:ascii="Calibri" w:hAnsi="Calibri" w:cs="Calibri"/>
+          <w:sz w:val="22"/>
+          <w:szCs w:val="22"/>
+        </w:rPr>
+      </w:pPr>
+      <w:r>
+        <w:rPr>
+          <w:rFonts w:ascii="Calibri" w:hAnsi="Calibri" w:cs="Calibri"/>
+          <w:sz w:val="22"/>
+          <w:szCs w:val="22"/>
+        </w:rPr>
+        <w:t>agiles Projektmanagement nach Scrum</w:t>
+      </w:r>
+    </w:p>
+    <w:p>
+      <w:pPr>
+        <w:pStyle w:val="berschrift2"/>
+        <w:spacing w:line="276" w:lineRule="auto"/>
+        <w:rPr>
+          <w:rFonts w:ascii="Calibri" w:hAnsi="Calibri" w:cs="Calibri"/>
+          <w:color w:val="auto"/>
+          <w:sz w:val="22"/>
+          <w:szCs w:val="22"/>
+          <w:u w:val="single"/>
+        </w:rPr>
+      </w:pPr>
+      <w:bookmarkStart w:id="8" w:name="_Toc167344939"/>
+      <w:r>
+        <w:rPr>
+          <w:rFonts w:ascii="Calibri" w:hAnsi="Calibri" w:cs="Calibri"/>
+          <w:color w:val="auto"/>
+          <w:sz w:val="22"/>
+          <w:szCs w:val="22"/>
+          <w:u w:val="single"/>
+        </w:rPr>
+        <w:t>Welche Auswirkung hat das Vorgehensmodell auf die Projekt</w:t>
+      </w:r>
+      <w:r>
+        <w:rPr>
+          <w:rFonts w:ascii="Calibri" w:hAnsi="Calibri" w:cs="Calibri"/>
+          <w:color w:val="auto"/>
+          <w:sz w:val="22"/>
+          <w:szCs w:val="22"/>
+          <w:u w:val="single"/>
+        </w:rPr>
+        <w:softHyphen/>
+        <w:t>durch</w:t>
+      </w:r>
+      <w:r>
+        <w:rPr>
+          <w:rFonts w:ascii="Calibri" w:hAnsi="Calibri" w:cs="Calibri"/>
+          <w:color w:val="auto"/>
+          <w:sz w:val="22"/>
+          <w:szCs w:val="22"/>
+          <w:u w:val="single"/>
+        </w:rPr>
+        <w:softHyphen/>
+        <w:t>führung?</w:t>
+      </w:r>
+      <w:bookmarkEnd w:id="8"/>
+    </w:p>
+    <w:p>
+      <w:pPr>
+        <w:pStyle w:val="StandardWeb"/>
+        <w:numPr>
+          <w:ilvl w:val="0"/>
+          <w:numId w:val="4"/>
+        </w:numPr>
+        <w:spacing w:before="240" w:beforeAutospacing="0" w:after="240" w:afterAutospacing="0" w:line="276" w:lineRule="auto"/>
+        <w:rPr>
+          <w:rFonts w:ascii="Calibri" w:hAnsi="Calibri" w:cs="Calibri"/>
+          <w:sz w:val="22"/>
+          <w:szCs w:val="22"/>
+        </w:rPr>
+      </w:pPr>
+      <w:r>
+        <w:rPr>
+          <w:rFonts w:ascii="Calibri" w:hAnsi="Calibri" w:cs="Calibri"/>
+          <w:sz w:val="22"/>
+          <w:szCs w:val="22"/>
+        </w:rPr>
+        <w:t>gute und regelmäßige Kommunikation durch Daily Scrum</w:t>
+      </w:r>
+    </w:p>
+    <w:p>
+      <w:pPr>
+        <w:pStyle w:val="StandardWeb"/>
+        <w:numPr>
+          <w:ilvl w:val="0"/>
+          <w:numId w:val="4"/>
+        </w:numPr>
+        <w:spacing w:before="240" w:beforeAutospacing="0" w:after="240" w:afterAutospacing="0" w:line="276" w:lineRule="auto"/>
+        <w:rPr>
+          <w:rFonts w:ascii="Calibri" w:hAnsi="Calibri" w:cs="Calibri"/>
+          <w:sz w:val="22"/>
+          <w:szCs w:val="22"/>
+        </w:rPr>
+      </w:pPr>
+      <w:r>
+        <w:rPr>
+          <w:rFonts w:ascii="Calibri" w:hAnsi="Calibri" w:cs="Calibri"/>
+          <w:sz w:val="22"/>
+          <w:szCs w:val="22"/>
+        </w:rPr>
+        <w:t>Teammitglieder bleiben auf einem Stand und wissen, an was ihre Teamkollegen gerade arbeiten</w:t>
+      </w:r>
+    </w:p>
+    <w:p>
+      <w:pPr>
+        <w:pStyle w:val="StandardWeb"/>
+        <w:numPr>
+          <w:ilvl w:val="0"/>
+          <w:numId w:val="4"/>
+        </w:numPr>
+        <w:spacing w:before="240" w:beforeAutospacing="0" w:after="240" w:afterAutospacing="0" w:line="276" w:lineRule="auto"/>
+        <w:rPr>
+          <w:rFonts w:ascii="Calibri" w:hAnsi="Calibri" w:cs="Calibri"/>
+          <w:sz w:val="22"/>
+          <w:szCs w:val="22"/>
+        </w:rPr>
+      </w:pPr>
+      <w:r>
+        <w:rPr>
+          <w:rFonts w:ascii="Calibri" w:hAnsi="Calibri" w:cs="Calibri"/>
+          <w:sz w:val="22"/>
+          <w:szCs w:val="22"/>
+        </w:rPr>
+        <w:t>Schwierigkeiten können so schnell besprochen und gelöst werden</w:t>
+      </w:r>
+    </w:p>
+    <w:p>
+      <w:pPr>
+        <w:pStyle w:val="StandardWeb"/>
+        <w:numPr>
+          <w:ilvl w:val="0"/>
+          <w:numId w:val="4"/>
+        </w:numPr>
+        <w:spacing w:before="240" w:beforeAutospacing="0" w:after="240" w:afterAutospacing="0" w:line="276" w:lineRule="auto"/>
+        <w:rPr>
+          <w:rFonts w:ascii="Calibri" w:hAnsi="Calibri" w:cs="Calibri"/>
+          <w:sz w:val="22"/>
+          <w:szCs w:val="22"/>
+        </w:rPr>
+      </w:pPr>
+      <w:r>
+        <w:rPr>
+          <w:rFonts w:ascii="Calibri" w:hAnsi="Calibri" w:cs="Calibri"/>
+          <w:sz w:val="22"/>
+          <w:szCs w:val="22"/>
+        </w:rPr>
+        <w:t>Transparenz</w:t>
+      </w:r>
+    </w:p>
+    <w:p>
+      <w:pPr>
+        <w:pStyle w:val="StandardWeb"/>
+        <w:numPr>
+          <w:ilvl w:val="0"/>
+          <w:numId w:val="4"/>
+        </w:numPr>
+        <w:spacing w:before="240" w:beforeAutospacing="0" w:after="240" w:afterAutospacing="0" w:line="276" w:lineRule="auto"/>
+        <w:rPr>
+          <w:rFonts w:ascii="Calibri" w:hAnsi="Calibri" w:cs="Calibri"/>
+          <w:sz w:val="22"/>
+          <w:szCs w:val="22"/>
+        </w:rPr>
+      </w:pPr>
+      <w:r>
+        <w:rPr>
+          <w:rFonts w:ascii="Calibri" w:hAnsi="Calibri" w:cs="Calibri"/>
+          <w:sz w:val="22"/>
+          <w:szCs w:val="22"/>
+        </w:rPr>
+        <w:t>durch Sprints werden Aufgaben priorisiert und anhand dieser abgearbeitet</w:t>
+      </w:r>
+    </w:p>
+    <w:p>
+      <w:pPr>
+        <w:pStyle w:val="StandardWeb"/>
+        <w:numPr>
+          <w:ilvl w:val="0"/>
+          <w:numId w:val="4"/>
+        </w:numPr>
+        <w:spacing w:before="240" w:beforeAutospacing="0" w:after="240" w:afterAutospacing="0" w:line="276" w:lineRule="auto"/>
+        <w:rPr>
+          <w:rFonts w:ascii="Calibri" w:hAnsi="Calibri" w:cs="Calibri"/>
+          <w:sz w:val="22"/>
+          <w:szCs w:val="22"/>
+        </w:rPr>
+      </w:pPr>
+      <w:r>
+        <w:rPr>
+          <w:rFonts w:ascii="Calibri" w:hAnsi="Calibri" w:cs="Calibri"/>
+          <w:sz w:val="22"/>
+          <w:szCs w:val="22"/>
+        </w:rPr>
+        <w:t>eine große Aufgabe wird so in mehrere kleinere Teilaufgaben aufgetrennt, dadurch feiert das Team schneller und häufig Erfolgserlebnisse und bleibt motiviert</w:t>
+      </w:r>
+    </w:p>
+    <w:p>
+      <w:pPr>
+        <w:pStyle w:val="StandardWeb"/>
+        <w:numPr>
+          <w:ilvl w:val="0"/>
+          <w:numId w:val="4"/>
+        </w:numPr>
+        <w:spacing w:before="240" w:beforeAutospacing="0" w:after="240" w:afterAutospacing="0" w:line="276" w:lineRule="auto"/>
+        <w:rPr>
+          <w:rFonts w:ascii="Calibri" w:hAnsi="Calibri" w:cs="Calibri"/>
+          <w:sz w:val="22"/>
+          <w:szCs w:val="22"/>
+        </w:rPr>
+      </w:pPr>
+      <w:r>
+        <w:rPr>
+          <w:rFonts w:ascii="Calibri" w:hAnsi="Calibri" w:cs="Calibri"/>
+          <w:sz w:val="22"/>
+          <w:szCs w:val="22"/>
+        </w:rPr>
+        <w:t>überschaubare Arbeitspakete</w:t>
+      </w:r>
+    </w:p>
+    <w:p>
+      <w:pPr>
+        <w:pStyle w:val="StandardWeb"/>
+        <w:numPr>
+          <w:ilvl w:val="0"/>
+          <w:numId w:val="4"/>
+        </w:numPr>
+        <w:spacing w:before="240" w:beforeAutospacing="0" w:after="240" w:afterAutospacing="0" w:line="276" w:lineRule="auto"/>
+        <w:rPr>
+          <w:rFonts w:ascii="Calibri" w:hAnsi="Calibri" w:cs="Calibri"/>
+          <w:sz w:val="22"/>
+          <w:szCs w:val="22"/>
+        </w:rPr>
+      </w:pPr>
+      <w:r>
+        <w:rPr>
+          <w:rFonts w:ascii="Calibri" w:hAnsi="Calibri" w:cs="Calibri"/>
+          <w:sz w:val="22"/>
+          <w:szCs w:val="22"/>
+        </w:rPr>
+        <w:t>die Implementierung der Funktionen wird priorisiert durchgeführt</w:t>
+      </w:r>
+    </w:p>
+    <w:p>
+      <w:pPr>
+        <w:pStyle w:val="StandardWeb"/>
+        <w:numPr>
+          <w:ilvl w:val="0"/>
+          <w:numId w:val="4"/>
+        </w:numPr>
+        <w:spacing w:before="240" w:beforeAutospacing="0" w:after="240" w:afterAutospacing="0" w:line="276" w:lineRule="auto"/>
+        <w:rPr>
+          <w:rFonts w:ascii="Calibri" w:hAnsi="Calibri" w:cs="Calibri"/>
+          <w:sz w:val="22"/>
+          <w:szCs w:val="22"/>
+        </w:rPr>
+      </w:pPr>
+      <w:r>
+        <w:rPr>
+          <w:rFonts w:ascii="Calibri" w:hAnsi="Calibri" w:cs="Calibri"/>
+          <w:sz w:val="22"/>
+          <w:szCs w:val="22"/>
+        </w:rPr>
+        <w:t>es gibt Spielraum für Produktanpassungen</w:t>
+      </w:r>
+    </w:p>
+    <w:p>
+      <w:pPr>
+        <w:pStyle w:val="StandardWeb"/>
+        <w:numPr>
+          <w:ilvl w:val="0"/>
+          <w:numId w:val="4"/>
+        </w:numPr>
+        <w:spacing w:before="240" w:beforeAutospacing="0" w:after="240" w:afterAutospacing="0" w:line="276" w:lineRule="auto"/>
+        <w:rPr>
+          <w:rFonts w:ascii="Calibri" w:hAnsi="Calibri" w:cs="Calibri"/>
+          <w:sz w:val="22"/>
+          <w:szCs w:val="22"/>
+        </w:rPr>
+      </w:pPr>
+      <w:r>
+        <w:rPr>
+          <w:rFonts w:ascii="Calibri" w:hAnsi="Calibri" w:cs="Calibri"/>
+          <w:sz w:val="22"/>
+          <w:szCs w:val="22"/>
+        </w:rPr>
+        <w:t xml:space="preserve">der </w:t>
+      </w:r>
+      <w:proofErr w:type="spellStart"/>
+      <w:r>
+        <w:rPr>
+          <w:rFonts w:ascii="Calibri" w:hAnsi="Calibri" w:cs="Calibri"/>
+          <w:sz w:val="22"/>
+          <w:szCs w:val="22"/>
+        </w:rPr>
+        <w:t>Arbeitsflow</w:t>
+      </w:r>
+      <w:proofErr w:type="spellEnd"/>
+      <w:r>
+        <w:rPr>
+          <w:rFonts w:ascii="Calibri" w:hAnsi="Calibri" w:cs="Calibri"/>
+          <w:sz w:val="22"/>
+          <w:szCs w:val="22"/>
+        </w:rPr>
+        <w:t xml:space="preserve"> kann durch gemachte Erkenntnisse aus Sprints oder Arbeitspaketen stetig verbessert werden</w:t>
+      </w:r>
+    </w:p>
+    <w:p>
+      <w:pPr>
+        <w:pStyle w:val="berschrift2"/>
+        <w:spacing w:line="276" w:lineRule="auto"/>
+        <w:rPr>
+          <w:rFonts w:ascii="Calibri" w:hAnsi="Calibri" w:cs="Calibri"/>
+          <w:color w:val="auto"/>
+          <w:sz w:val="22"/>
+          <w:szCs w:val="22"/>
+          <w:u w:val="single"/>
+        </w:rPr>
+      </w:pPr>
+      <w:bookmarkStart w:id="9" w:name="_Toc167344940"/>
+      <w:r>
+        <w:rPr>
+          <w:rFonts w:ascii="Calibri" w:hAnsi="Calibri" w:cs="Calibri"/>
+          <w:color w:val="auto"/>
+          <w:sz w:val="22"/>
+          <w:szCs w:val="22"/>
+          <w:u w:val="single"/>
+        </w:rPr>
+        <w:t>Welche Struktur hat die GUI?</w:t>
+      </w:r>
+      <w:bookmarkEnd w:id="9"/>
+    </w:p>
+    <w:p>
+      <w:pPr>
+        <w:pStyle w:val="StandardWeb"/>
+        <w:spacing w:before="240" w:beforeAutospacing="0" w:after="240" w:afterAutospacing="0" w:line="276" w:lineRule="auto"/>
+        <w:rPr>
+          <w:rFonts w:ascii="Calibri" w:hAnsi="Calibri" w:cs="Calibri"/>
+          <w:sz w:val="22"/>
+          <w:szCs w:val="22"/>
+        </w:rPr>
+      </w:pPr>
+      <w:r>
+        <w:rPr>
+          <w:rFonts w:ascii="Calibri" w:hAnsi="Calibri" w:cs="Calibri"/>
+          <w:sz w:val="22"/>
+          <w:szCs w:val="22"/>
+        </w:rPr>
+        <w:t xml:space="preserve">Nach der Anmeldung über </w:t>
+      </w:r>
+      <w:proofErr w:type="spellStart"/>
+      <w:r>
+        <w:rPr>
+          <w:rFonts w:ascii="Calibri" w:hAnsi="Calibri" w:cs="Calibri"/>
+          <w:sz w:val="22"/>
+          <w:szCs w:val="22"/>
+        </w:rPr>
+        <w:t>Keycloak</w:t>
+      </w:r>
+      <w:proofErr w:type="spellEnd"/>
+      <w:r>
+        <w:rPr>
+          <w:rFonts w:ascii="Calibri" w:hAnsi="Calibri" w:cs="Calibri"/>
+          <w:sz w:val="22"/>
+          <w:szCs w:val="22"/>
+        </w:rPr>
+        <w:t xml:space="preserve"> gelangt man auf die Startseite. Von hier hat man die Möglichkeit, sich wieder auszuloggen, ein neues Team anzulegen, bestehende Teams zu bearbeiten oder ein neues Spiel zu starten. Wir wollten damit eine klare Trennung zwischen dem organisatorischen Teil und dem eigentlichen Scoren erreichen.</w:t>
+      </w:r>
+    </w:p>
+    <w:p>
+      <w:pPr>
+        <w:pStyle w:val="berschrift3"/>
+        <w:spacing w:line="276" w:lineRule="auto"/>
+        <w:rPr>
+          <w:rFonts w:ascii="Calibri" w:hAnsi="Calibri" w:cs="Calibri"/>
+          <w:color w:val="auto"/>
+          <w:sz w:val="22"/>
+          <w:szCs w:val="22"/>
+          <w:u w:val="single"/>
+        </w:rPr>
+      </w:pPr>
+      <w:bookmarkStart w:id="10" w:name="_Toc167344941"/>
+      <w:r>
+        <w:rPr>
+          <w:rFonts w:ascii="Calibri" w:hAnsi="Calibri" w:cs="Calibri"/>
+          <w:color w:val="auto"/>
+          <w:sz w:val="22"/>
+          <w:szCs w:val="22"/>
+          <w:u w:val="single"/>
+        </w:rPr>
+        <w:t>Der organisatorische Teil</w:t>
+      </w:r>
+      <w:bookmarkEnd w:id="10"/>
+    </w:p>
+    <w:p>
+      <w:pPr>
+        <w:pStyle w:val="StandardWeb"/>
+        <w:spacing w:before="240" w:beforeAutospacing="0" w:after="240" w:afterAutospacing="0" w:line="276" w:lineRule="auto"/>
+        <w:rPr>
+          <w:rFonts w:ascii="Calibri" w:hAnsi="Calibri" w:cs="Calibri"/>
+          <w:sz w:val="22"/>
+          <w:szCs w:val="22"/>
+        </w:rPr>
+      </w:pPr>
+      <w:r>
+        <w:rPr>
+          <w:rFonts w:ascii="Calibri" w:hAnsi="Calibri" w:cs="Calibri"/>
+          <w:sz w:val="22"/>
+          <w:szCs w:val="22"/>
+        </w:rPr>
+        <w:t xml:space="preserve">Entscheidet man sich ein neues Team anzulegen, gelangt man auf eine Seite, in der allgemeine Informationen über das Team eingegeben werden, wie der Name des Teams oder den Stadtnamen. </w:t>
+      </w:r>
+      <w:r>
+        <w:rPr>
+          <w:rFonts w:ascii="Calibri" w:hAnsi="Calibri" w:cs="Calibri"/>
+          <w:sz w:val="22"/>
+          <w:szCs w:val="22"/>
+        </w:rPr>
+        <w:lastRenderedPageBreak/>
+        <w:t>Die nächste Seite ist die “Team bearbeiten” Seite. Hier kann man neue Spieler hinzufügen, Spieler bearbeiten oder löschen. Mit Einbindung der API des deutschen Baseballverbandes wäre es möglich, alle Informationen über Spieler und Offizielle dort abzurufen und die weitere Existenz dieses Teils wäre fraglich. Zu diesem Zeitpunkt haben wir uns entschieden, weiterhin eine eigene Datenbank zu benutzen.</w:t>
+      </w:r>
+    </w:p>
+    <w:p>
+      <w:pPr>
+        <w:pStyle w:val="berschrift3"/>
+        <w:spacing w:line="276" w:lineRule="auto"/>
+        <w:rPr>
+          <w:rFonts w:ascii="Calibri" w:hAnsi="Calibri" w:cs="Calibri"/>
+          <w:color w:val="auto"/>
+          <w:sz w:val="22"/>
+          <w:szCs w:val="22"/>
+          <w:u w:val="single"/>
+        </w:rPr>
+      </w:pPr>
+      <w:bookmarkStart w:id="11" w:name="_Toc167344942"/>
+      <w:r>
+        <w:rPr>
+          <w:rFonts w:ascii="Calibri" w:hAnsi="Calibri" w:cs="Calibri"/>
+          <w:color w:val="auto"/>
+          <w:sz w:val="22"/>
+          <w:szCs w:val="22"/>
+          <w:u w:val="single"/>
+        </w:rPr>
+        <w:t>Der Funktionsteil</w:t>
+      </w:r>
+      <w:bookmarkEnd w:id="11"/>
+    </w:p>
+    <w:p>
+      <w:pPr>
+        <w:pStyle w:val="berschrift4"/>
+        <w:spacing w:line="276" w:lineRule="auto"/>
+        <w:rPr>
+          <w:rFonts w:ascii="Calibri" w:hAnsi="Calibri" w:cs="Calibri"/>
+          <w:i w:val="0"/>
+          <w:iCs w:val="0"/>
+          <w:color w:val="auto"/>
+        </w:rPr>
+      </w:pPr>
+      <w:proofErr w:type="spellStart"/>
+      <w:r>
+        <w:rPr>
+          <w:rFonts w:ascii="Calibri" w:hAnsi="Calibri" w:cs="Calibri"/>
+          <w:i w:val="0"/>
+          <w:iCs w:val="0"/>
+          <w:color w:val="auto"/>
+        </w:rPr>
+        <w:t>Gameinfo</w:t>
+      </w:r>
+      <w:proofErr w:type="spellEnd"/>
+      <w:r>
+        <w:rPr>
+          <w:rFonts w:ascii="Calibri" w:hAnsi="Calibri" w:cs="Calibri"/>
+          <w:i w:val="0"/>
+          <w:iCs w:val="0"/>
+          <w:color w:val="auto"/>
+        </w:rPr>
+        <w:t xml:space="preserve"> Page</w:t>
+      </w:r>
+    </w:p>
+    <w:p>
+      <w:pPr>
+        <w:pStyle w:val="StandardWeb"/>
+        <w:spacing w:before="240" w:beforeAutospacing="0" w:after="240" w:afterAutospacing="0" w:line="276" w:lineRule="auto"/>
+        <w:rPr>
+          <w:rFonts w:ascii="Calibri" w:hAnsi="Calibri" w:cs="Calibri"/>
+          <w:sz w:val="22"/>
+          <w:szCs w:val="22"/>
+        </w:rPr>
+      </w:pPr>
+      <w:r>
+        <w:rPr>
+          <w:rFonts w:ascii="Calibri" w:hAnsi="Calibri" w:cs="Calibri"/>
+          <w:sz w:val="22"/>
+          <w:szCs w:val="22"/>
+        </w:rPr>
+        <w:t xml:space="preserve">Startet man ein neues Spiel, gibt man auf der folgenden Seite Basisdaten zum Spiel an. Zum Beispiel die Spielnummer, das Datum, den Ort, die beteiligten Mannschaften und die Schiedsrichter. denkbar wäre es die App an die API des deutschen Baseballverbandes </w:t>
+      </w:r>
+      <w:proofErr w:type="spellStart"/>
+      <w:r>
+        <w:rPr>
+          <w:rFonts w:ascii="Calibri" w:hAnsi="Calibri" w:cs="Calibri"/>
+          <w:sz w:val="22"/>
+          <w:szCs w:val="22"/>
+        </w:rPr>
+        <w:t>anschliessen</w:t>
+      </w:r>
+      <w:proofErr w:type="spellEnd"/>
+      <w:r>
+        <w:rPr>
+          <w:rFonts w:ascii="Calibri" w:hAnsi="Calibri" w:cs="Calibri"/>
+          <w:sz w:val="22"/>
+          <w:szCs w:val="22"/>
+        </w:rPr>
+        <w:t>, um diese Daten dort abzugreifen und gegebenenfalls zu berichtigen. Aus Zeitgründen haben wir hierauf zunächst verzichtet.</w:t>
+      </w:r>
+    </w:p>
+    <w:p>
+      <w:pPr>
+        <w:pStyle w:val="berschrift4"/>
+        <w:spacing w:line="276" w:lineRule="auto"/>
+        <w:rPr>
+          <w:rFonts w:ascii="Calibri" w:hAnsi="Calibri" w:cs="Calibri"/>
+          <w:i w:val="0"/>
+          <w:iCs w:val="0"/>
+          <w:color w:val="auto"/>
+        </w:rPr>
+      </w:pPr>
+      <w:r>
+        <w:rPr>
+          <w:rFonts w:ascii="Calibri" w:hAnsi="Calibri" w:cs="Calibri"/>
+          <w:i w:val="0"/>
+          <w:iCs w:val="0"/>
+          <w:color w:val="auto"/>
+        </w:rPr>
+        <w:t xml:space="preserve">Line </w:t>
+      </w:r>
+      <w:proofErr w:type="spellStart"/>
+      <w:r>
+        <w:rPr>
+          <w:rFonts w:ascii="Calibri" w:hAnsi="Calibri" w:cs="Calibri"/>
+          <w:i w:val="0"/>
+          <w:iCs w:val="0"/>
+          <w:color w:val="auto"/>
+        </w:rPr>
+        <w:t>up</w:t>
+      </w:r>
+      <w:proofErr w:type="spellEnd"/>
+      <w:r>
+        <w:rPr>
+          <w:rFonts w:ascii="Calibri" w:hAnsi="Calibri" w:cs="Calibri"/>
+          <w:i w:val="0"/>
+          <w:iCs w:val="0"/>
+          <w:color w:val="auto"/>
+        </w:rPr>
+        <w:t xml:space="preserve"> Page</w:t>
+      </w:r>
+    </w:p>
+    <w:p>
+      <w:pPr>
+        <w:pStyle w:val="StandardWeb"/>
+        <w:spacing w:before="240" w:beforeAutospacing="0" w:after="240" w:afterAutospacing="0" w:line="276" w:lineRule="auto"/>
+        <w:rPr>
+          <w:rFonts w:ascii="Calibri" w:hAnsi="Calibri" w:cs="Calibri"/>
+          <w:sz w:val="22"/>
+          <w:szCs w:val="22"/>
+        </w:rPr>
+      </w:pPr>
+      <w:r>
+        <w:rPr>
+          <w:rFonts w:ascii="Calibri" w:hAnsi="Calibri" w:cs="Calibri"/>
+          <w:sz w:val="22"/>
+          <w:szCs w:val="22"/>
+        </w:rPr>
+        <w:t xml:space="preserve">Danach folgt die Eingabe der Spielerlisten in der sogenannten Line-up. Wir wollten uns so nahe wie möglich an das Alltagsverhalten eines Scorers/in anpassen, so dass der/die Benutzer/in alles so vorfindet, wie er/sie es erwartet. Aus diesem Grund haben wir uns auch dafür entschieden, die Liste für die Heimmannschaft in Löschblattblau und die der Gastmannschaft in Löschblattgelb zu halten. So ist jederzeit eine Unterscheidung der Mannschaften möglich und die Farben sind die der offiziellen Line-up Blätter aus Papier. Die Spieler werden, wie gewohnt, eingetragen. Nur das hier, durch die </w:t>
+      </w:r>
+      <w:proofErr w:type="spellStart"/>
+      <w:r>
+        <w:rPr>
+          <w:rFonts w:ascii="Calibri" w:hAnsi="Calibri" w:cs="Calibri"/>
+          <w:sz w:val="22"/>
+          <w:szCs w:val="22"/>
+        </w:rPr>
+        <w:t>HIlfe</w:t>
+      </w:r>
+      <w:proofErr w:type="spellEnd"/>
+      <w:r>
+        <w:rPr>
+          <w:rFonts w:ascii="Calibri" w:hAnsi="Calibri" w:cs="Calibri"/>
+          <w:sz w:val="22"/>
+          <w:szCs w:val="22"/>
+        </w:rPr>
+        <w:t xml:space="preserve"> der Datenbank, die Eintragungen viel schneller getätigt werden können. Der/Die Scorer/in braucht nur noch aus einer kleinen Liste, den fraglichen Spieler </w:t>
+      </w:r>
+      <w:proofErr w:type="spellStart"/>
+      <w:r>
+        <w:rPr>
+          <w:rFonts w:ascii="Calibri" w:hAnsi="Calibri" w:cs="Calibri"/>
+          <w:sz w:val="22"/>
+          <w:szCs w:val="22"/>
+        </w:rPr>
+        <w:t>auszuwählen.Die</w:t>
+      </w:r>
+      <w:proofErr w:type="spellEnd"/>
+      <w:r>
+        <w:rPr>
+          <w:rFonts w:ascii="Calibri" w:hAnsi="Calibri" w:cs="Calibri"/>
+          <w:sz w:val="22"/>
+          <w:szCs w:val="22"/>
+        </w:rPr>
+        <w:t xml:space="preserve"> “</w:t>
+      </w:r>
+      <w:proofErr w:type="spellStart"/>
+      <w:r>
+        <w:rPr>
+          <w:rFonts w:ascii="Calibri" w:hAnsi="Calibri" w:cs="Calibri"/>
+          <w:sz w:val="22"/>
+          <w:szCs w:val="22"/>
+        </w:rPr>
+        <w:t>Autocomplete</w:t>
+      </w:r>
+      <w:proofErr w:type="spellEnd"/>
+      <w:r>
+        <w:rPr>
+          <w:rFonts w:ascii="Calibri" w:hAnsi="Calibri" w:cs="Calibri"/>
+          <w:sz w:val="22"/>
+          <w:szCs w:val="22"/>
+        </w:rPr>
+        <w:t>” Funktion beschleunigt den Vorgang nochmals.</w:t>
+      </w:r>
+    </w:p>
+    <w:p>
+      <w:pPr>
+        <w:pStyle w:val="berschrift4"/>
+        <w:spacing w:line="276" w:lineRule="auto"/>
+        <w:rPr>
+          <w:rFonts w:ascii="Calibri" w:hAnsi="Calibri" w:cs="Calibri"/>
+          <w:i w:val="0"/>
+          <w:iCs w:val="0"/>
+          <w:color w:val="auto"/>
+        </w:rPr>
+      </w:pPr>
+      <w:r>
+        <w:rPr>
+          <w:rFonts w:ascii="Calibri" w:hAnsi="Calibri" w:cs="Calibri"/>
+          <w:i w:val="0"/>
+          <w:iCs w:val="0"/>
+          <w:color w:val="auto"/>
+        </w:rPr>
+        <w:t>Game Page</w:t>
+      </w:r>
+    </w:p>
+    <w:p>
+      <w:pPr>
+        <w:pStyle w:val="StandardWeb"/>
+        <w:spacing w:before="240" w:beforeAutospacing="0" w:after="240" w:afterAutospacing="0" w:line="276" w:lineRule="auto"/>
+        <w:rPr>
+          <w:rFonts w:ascii="Calibri" w:hAnsi="Calibri" w:cs="Calibri"/>
+          <w:sz w:val="22"/>
+          <w:szCs w:val="22"/>
+        </w:rPr>
+      </w:pPr>
+      <w:r>
+        <w:rPr>
+          <w:rFonts w:ascii="Calibri" w:hAnsi="Calibri" w:cs="Calibri"/>
+          <w:sz w:val="22"/>
+          <w:szCs w:val="22"/>
+        </w:rPr>
+        <w:t>Nach dem Eintragen der Spieler gelangt man auf das Herzstück, die “Game Page”.</w:t>
+      </w:r>
+      <w:r>
+        <w:rPr>
+          <w:rFonts w:ascii="Calibri" w:hAnsi="Calibri" w:cs="Calibri"/>
+          <w:sz w:val="22"/>
+          <w:szCs w:val="22"/>
+        </w:rPr>
+        <w:t xml:space="preserve"> </w:t>
+      </w:r>
+      <w:r>
+        <w:rPr>
+          <w:rFonts w:ascii="Calibri" w:hAnsi="Calibri" w:cs="Calibri"/>
+          <w:sz w:val="22"/>
+          <w:szCs w:val="22"/>
+        </w:rPr>
+        <w:t>Hier kommen alle Informationen über das Spiel zusammen und werden übersichtlich dargestellt. Es gibt sechs Komponenten: </w:t>
+      </w:r>
+    </w:p>
+    <w:p>
+      <w:pPr>
+        <w:pStyle w:val="berschrift3"/>
+        <w:spacing w:line="276" w:lineRule="auto"/>
+        <w:rPr>
+          <w:rFonts w:ascii="Calibri" w:hAnsi="Calibri" w:cs="Calibri"/>
+          <w:sz w:val="22"/>
+          <w:szCs w:val="22"/>
+        </w:rPr>
+      </w:pPr>
+      <w:bookmarkStart w:id="12" w:name="_Toc167344943"/>
+      <w:r>
+        <w:rPr>
+          <w:rFonts w:ascii="Calibri" w:hAnsi="Calibri" w:cs="Calibri"/>
+          <w:color w:val="auto"/>
+          <w:sz w:val="22"/>
+          <w:szCs w:val="22"/>
+          <w:u w:val="single"/>
+        </w:rPr>
+        <w:t>Komponenten</w:t>
+      </w:r>
+      <w:bookmarkEnd w:id="12"/>
+    </w:p>
+    <w:p>
+      <w:pPr>
+        <w:pStyle w:val="berschrift4"/>
+        <w:spacing w:line="276" w:lineRule="auto"/>
+        <w:rPr>
+          <w:rFonts w:ascii="Calibri" w:hAnsi="Calibri" w:cs="Calibri"/>
+          <w:i w:val="0"/>
+          <w:iCs w:val="0"/>
+          <w:color w:val="auto"/>
+        </w:rPr>
+      </w:pPr>
+      <w:r>
+        <w:rPr>
+          <w:rFonts w:ascii="Calibri" w:hAnsi="Calibri" w:cs="Calibri"/>
+          <w:i w:val="0"/>
+          <w:iCs w:val="0"/>
+          <w:color w:val="auto"/>
+        </w:rPr>
+        <w:t>Die Header Komponente</w:t>
+      </w:r>
+    </w:p>
+    <w:p>
+      <w:pPr>
+        <w:pStyle w:val="StandardWeb"/>
+        <w:spacing w:before="240" w:beforeAutospacing="0" w:after="240" w:afterAutospacing="0" w:line="276" w:lineRule="auto"/>
+        <w:rPr>
+          <w:rFonts w:ascii="Calibri" w:hAnsi="Calibri" w:cs="Calibri"/>
+          <w:sz w:val="22"/>
+          <w:szCs w:val="22"/>
+        </w:rPr>
+      </w:pPr>
+      <w:r>
+        <w:rPr>
+          <w:rFonts w:ascii="Calibri" w:hAnsi="Calibri" w:cs="Calibri"/>
+          <w:sz w:val="22"/>
+          <w:szCs w:val="22"/>
+        </w:rPr>
+        <w:t xml:space="preserve">Hier werden Informationen über die Spielnummer, das Datum und die Uhrzeit dargestellt. Außerdem ist hier der Knopf verortet, der das Spiel offiziell startet. Wenn dieser Knopf gedrückt wird, startet eine Stoppuhr, die die abgelaufene Spielzeit in Minuten misst. Bei erneutem Drücken des Knopfes wird das Spiel beendet und, laut Plan, werden alle Informationen ins </w:t>
+      </w:r>
+      <w:proofErr w:type="spellStart"/>
+      <w:r>
+        <w:rPr>
+          <w:rFonts w:ascii="Calibri" w:hAnsi="Calibri" w:cs="Calibri"/>
+          <w:sz w:val="22"/>
+          <w:szCs w:val="22"/>
+        </w:rPr>
+        <w:t>Scoresheet</w:t>
+      </w:r>
+      <w:proofErr w:type="spellEnd"/>
+      <w:r>
+        <w:rPr>
+          <w:rFonts w:ascii="Calibri" w:hAnsi="Calibri" w:cs="Calibri"/>
+          <w:sz w:val="22"/>
+          <w:szCs w:val="22"/>
+        </w:rPr>
+        <w:t xml:space="preserve"> übertragen.</w:t>
+      </w:r>
+    </w:p>
+    <w:p>
+      <w:pPr>
+        <w:pStyle w:val="berschrift4"/>
+        <w:spacing w:line="276" w:lineRule="auto"/>
+        <w:rPr>
+          <w:rFonts w:ascii="Calibri" w:hAnsi="Calibri" w:cs="Calibri"/>
+          <w:i w:val="0"/>
+          <w:iCs w:val="0"/>
+          <w:color w:val="auto"/>
+        </w:rPr>
+      </w:pPr>
+      <w:r>
+        <w:rPr>
+          <w:rFonts w:ascii="Calibri" w:hAnsi="Calibri" w:cs="Calibri"/>
+          <w:i w:val="0"/>
+          <w:iCs w:val="0"/>
+          <w:color w:val="auto"/>
+        </w:rPr>
+        <w:lastRenderedPageBreak/>
+        <w:t>Die Scoreboard Komponente</w:t>
+      </w:r>
+    </w:p>
+    <w:p>
+      <w:pPr>
+        <w:pStyle w:val="StandardWeb"/>
+        <w:spacing w:before="240" w:beforeAutospacing="0" w:after="240" w:afterAutospacing="0" w:line="276" w:lineRule="auto"/>
+        <w:rPr>
+          <w:rFonts w:ascii="Calibri" w:hAnsi="Calibri" w:cs="Calibri"/>
+          <w:sz w:val="22"/>
+          <w:szCs w:val="22"/>
+        </w:rPr>
+      </w:pPr>
+      <w:r>
+        <w:rPr>
+          <w:rFonts w:ascii="Calibri" w:hAnsi="Calibri" w:cs="Calibri"/>
+          <w:sz w:val="22"/>
+          <w:szCs w:val="22"/>
+        </w:rPr>
+        <w:t xml:space="preserve">In diesem Teil wird eine klassische Anzeigetafel dargestellt. Man kann die Runs pro Inning und die Gesamtanzahl aller Runs, Hits, Errors und LOBs sehen. Das bietet dem/der Scorer/in jederzeit </w:t>
+      </w:r>
+      <w:r>
+        <w:rPr>
+          <w:rFonts w:ascii="Calibri" w:hAnsi="Calibri" w:cs="Calibri"/>
+          <w:sz w:val="22"/>
+          <w:szCs w:val="22"/>
+        </w:rPr>
+        <w:t>einen Überblick</w:t>
+      </w:r>
+      <w:r>
+        <w:rPr>
+          <w:rFonts w:ascii="Calibri" w:hAnsi="Calibri" w:cs="Calibri"/>
+          <w:sz w:val="22"/>
+          <w:szCs w:val="22"/>
+        </w:rPr>
+        <w:t xml:space="preserve"> über den aktuellen Spielstand. Dies macht es einfacher diesen mit der analogen Anzeigetafel zu vergleichen und eventuelle Fehler zu korrigieren. Zusätzlich gibt es noch Informationen, in welchem Inning man sich befindet und wie viele Spieler Aus sind. Denkbar wäre es, die Darstellung noch um Strike und Ball Zählung zu erweitern und vielleicht einen Schnittpunkt zu schaffen, um eine elektronische Anzeigetafel anzuschließen.</w:t>
+      </w:r>
+    </w:p>
+    <w:p>
+      <w:pPr>
+        <w:pStyle w:val="berschrift4"/>
+        <w:spacing w:line="276" w:lineRule="auto"/>
+        <w:rPr>
+          <w:rFonts w:ascii="Calibri" w:hAnsi="Calibri" w:cs="Calibri"/>
+          <w:i w:val="0"/>
+          <w:iCs w:val="0"/>
+          <w:color w:val="auto"/>
+        </w:rPr>
+      </w:pPr>
+      <w:r>
+        <w:rPr>
+          <w:rFonts w:ascii="Calibri" w:hAnsi="Calibri" w:cs="Calibri"/>
+          <w:i w:val="0"/>
+          <w:iCs w:val="0"/>
+          <w:color w:val="auto"/>
+        </w:rPr>
+        <w:t xml:space="preserve">Die Line </w:t>
+      </w:r>
+      <w:proofErr w:type="spellStart"/>
+      <w:r>
+        <w:rPr>
+          <w:rFonts w:ascii="Calibri" w:hAnsi="Calibri" w:cs="Calibri"/>
+          <w:i w:val="0"/>
+          <w:iCs w:val="0"/>
+          <w:color w:val="auto"/>
+        </w:rPr>
+        <w:t>up</w:t>
+      </w:r>
+      <w:proofErr w:type="spellEnd"/>
+      <w:r>
+        <w:rPr>
+          <w:rFonts w:ascii="Calibri" w:hAnsi="Calibri" w:cs="Calibri"/>
+          <w:i w:val="0"/>
+          <w:iCs w:val="0"/>
+          <w:color w:val="auto"/>
+        </w:rPr>
+        <w:t xml:space="preserve"> Komponente</w:t>
+      </w:r>
+    </w:p>
+    <w:p>
+      <w:pPr>
+        <w:pStyle w:val="StandardWeb"/>
+        <w:spacing w:before="240" w:beforeAutospacing="0" w:after="240" w:afterAutospacing="0" w:line="276" w:lineRule="auto"/>
+        <w:rPr>
+          <w:rFonts w:ascii="Calibri" w:hAnsi="Calibri" w:cs="Calibri"/>
+          <w:sz w:val="22"/>
+          <w:szCs w:val="22"/>
+        </w:rPr>
+      </w:pPr>
+      <w:r>
+        <w:rPr>
+          <w:rFonts w:ascii="Calibri" w:hAnsi="Calibri" w:cs="Calibri"/>
+          <w:sz w:val="22"/>
+          <w:szCs w:val="22"/>
+        </w:rPr>
+        <w:t xml:space="preserve">Wie auf dem offiziellen </w:t>
+      </w:r>
+      <w:proofErr w:type="spellStart"/>
+      <w:r>
+        <w:rPr>
+          <w:rFonts w:ascii="Calibri" w:hAnsi="Calibri" w:cs="Calibri"/>
+          <w:sz w:val="22"/>
+          <w:szCs w:val="22"/>
+        </w:rPr>
+        <w:t>Scoresheet</w:t>
+      </w:r>
+      <w:proofErr w:type="spellEnd"/>
+      <w:r>
+        <w:rPr>
+          <w:rFonts w:ascii="Calibri" w:hAnsi="Calibri" w:cs="Calibri"/>
+          <w:sz w:val="22"/>
+          <w:szCs w:val="22"/>
+        </w:rPr>
+        <w:t xml:space="preserve">, bekommt der/die Scorer/in hier eine Liste der Spieler nach </w:t>
+      </w:r>
+      <w:proofErr w:type="spellStart"/>
+      <w:r>
+        <w:rPr>
+          <w:rFonts w:ascii="Calibri" w:hAnsi="Calibri" w:cs="Calibri"/>
+          <w:sz w:val="22"/>
+          <w:szCs w:val="22"/>
+        </w:rPr>
+        <w:t>Battingorder</w:t>
+      </w:r>
+      <w:proofErr w:type="spellEnd"/>
+      <w:r>
+        <w:rPr>
+          <w:rFonts w:ascii="Calibri" w:hAnsi="Calibri" w:cs="Calibri"/>
+          <w:sz w:val="22"/>
+          <w:szCs w:val="22"/>
+        </w:rPr>
+        <w:t xml:space="preserve">. Auf der </w:t>
+      </w:r>
+      <w:proofErr w:type="spellStart"/>
+      <w:r>
+        <w:rPr>
+          <w:rFonts w:ascii="Calibri" w:hAnsi="Calibri" w:cs="Calibri"/>
+          <w:sz w:val="22"/>
+          <w:szCs w:val="22"/>
+        </w:rPr>
+        <w:t>Scoreboardkomponente</w:t>
+      </w:r>
+      <w:proofErr w:type="spellEnd"/>
+      <w:r>
+        <w:rPr>
+          <w:rFonts w:ascii="Calibri" w:hAnsi="Calibri" w:cs="Calibri"/>
+          <w:sz w:val="22"/>
+          <w:szCs w:val="22"/>
+        </w:rPr>
+        <w:t xml:space="preserve"> lässt sich die Ansicht von Heimmannschaft oder Gastmannschaft wechseln. Im Gegensatz zum </w:t>
+      </w:r>
+      <w:proofErr w:type="spellStart"/>
+      <w:r>
+        <w:rPr>
+          <w:rFonts w:ascii="Calibri" w:hAnsi="Calibri" w:cs="Calibri"/>
+          <w:sz w:val="22"/>
+          <w:szCs w:val="22"/>
+        </w:rPr>
+        <w:t>Scoresheet</w:t>
+      </w:r>
+      <w:proofErr w:type="spellEnd"/>
+      <w:r>
+        <w:rPr>
+          <w:rFonts w:ascii="Calibri" w:hAnsi="Calibri" w:cs="Calibri"/>
+          <w:sz w:val="22"/>
+          <w:szCs w:val="22"/>
+        </w:rPr>
+        <w:t xml:space="preserve"> wird hier nur ein Inning zur Zeit dargestellt. Das ist Übersichtlicher und lässt mehr Platz für die Darstellung anderer Informationen. Es gibt zwei Buttons, die in andere Innings wechseln lassen, sollte es gewünscht sein. Jeder Spieler wird mit Rückennummer, Name, Position und dem Diamond-Kästchen all seiner Aktionen in diesem Inning dargestellt. Auf die Wiedergabe der Passnummern haben wir verzichtet, da sie für das Spiel keine Rolle spielen. Es </w:t>
+      </w:r>
+      <w:proofErr w:type="spellStart"/>
+      <w:r>
+        <w:rPr>
+          <w:rFonts w:ascii="Calibri" w:hAnsi="Calibri" w:cs="Calibri"/>
+          <w:sz w:val="22"/>
+          <w:szCs w:val="22"/>
+        </w:rPr>
+        <w:t>git</w:t>
+      </w:r>
+      <w:proofErr w:type="spellEnd"/>
+      <w:r>
+        <w:rPr>
+          <w:rFonts w:ascii="Calibri" w:hAnsi="Calibri" w:cs="Calibri"/>
+          <w:sz w:val="22"/>
+          <w:szCs w:val="22"/>
+        </w:rPr>
+        <w:t xml:space="preserve"> zusätzlich noch Icons für die Auswechslung von Spielern und die Korrektur von Scoring-Eingaben, die aber zum aktuellen Zeitpunkt noch ohne Funktion sind.</w:t>
+      </w:r>
+    </w:p>
+    <w:p>
+      <w:pPr>
+        <w:pStyle w:val="berschrift4"/>
+        <w:spacing w:line="276" w:lineRule="auto"/>
+        <w:rPr>
+          <w:rFonts w:ascii="Calibri" w:hAnsi="Calibri" w:cs="Calibri"/>
+          <w:i w:val="0"/>
+          <w:iCs w:val="0"/>
+          <w:color w:val="auto"/>
+        </w:rPr>
+      </w:pPr>
+      <w:r>
+        <w:rPr>
+          <w:rFonts w:ascii="Calibri" w:hAnsi="Calibri" w:cs="Calibri"/>
+          <w:i w:val="0"/>
+          <w:iCs w:val="0"/>
+          <w:color w:val="auto"/>
+        </w:rPr>
+        <w:t xml:space="preserve">Die </w:t>
+      </w:r>
+      <w:proofErr w:type="spellStart"/>
+      <w:r>
+        <w:rPr>
+          <w:rFonts w:ascii="Calibri" w:hAnsi="Calibri" w:cs="Calibri"/>
+          <w:i w:val="0"/>
+          <w:iCs w:val="0"/>
+          <w:color w:val="auto"/>
+        </w:rPr>
+        <w:t>Ballpark</w:t>
+      </w:r>
+      <w:proofErr w:type="spellEnd"/>
+      <w:r>
+        <w:rPr>
+          <w:rFonts w:ascii="Calibri" w:hAnsi="Calibri" w:cs="Calibri"/>
+          <w:i w:val="0"/>
+          <w:iCs w:val="0"/>
+          <w:color w:val="auto"/>
+        </w:rPr>
+        <w:t xml:space="preserve"> Komponente</w:t>
+      </w:r>
+    </w:p>
+    <w:p>
+      <w:pPr>
+        <w:pStyle w:val="StandardWeb"/>
+        <w:spacing w:before="240" w:beforeAutospacing="0" w:after="240" w:afterAutospacing="0" w:line="276" w:lineRule="auto"/>
+        <w:rPr>
+          <w:rFonts w:ascii="Calibri" w:hAnsi="Calibri" w:cs="Calibri"/>
+          <w:sz w:val="22"/>
+          <w:szCs w:val="22"/>
+        </w:rPr>
+      </w:pPr>
+      <w:r>
+        <w:rPr>
+          <w:rFonts w:ascii="Calibri" w:hAnsi="Calibri" w:cs="Calibri"/>
+          <w:sz w:val="22"/>
+          <w:szCs w:val="22"/>
+        </w:rPr>
+        <w:t>Hierbei handelt es sich um eine Abbildung des Spielfeldes mit allen aktuell anwesenden Spielern. Diese Art der Darstellung soll es für den/die Scorer/in einfacher machen, den aktuellen Zustand, so wie er sich auf dem Spielfeld darstellt, mit der Scoring Situation zu vergleichen. Die Spieler werden durch Nummern auf farbigen Kreisen dargestellt. Die Gastmannschaft in Gelb und die Heimmannschaft in Blau. Die verteidigenden Spieler werden auch noch mit Namen verkörpert. Bei den angreifenden Spielern erfährt man über den Namen in der “on Base” Komponente.</w:t>
+      </w:r>
+    </w:p>
+    <w:p>
+      <w:pPr>
+        <w:pStyle w:val="berschrift4"/>
+        <w:spacing w:line="276" w:lineRule="auto"/>
+        <w:rPr>
+          <w:rFonts w:ascii="Calibri" w:hAnsi="Calibri" w:cs="Calibri"/>
+          <w:i w:val="0"/>
+          <w:iCs w:val="0"/>
+          <w:color w:val="auto"/>
+        </w:rPr>
+      </w:pPr>
+      <w:r>
+        <w:rPr>
+          <w:rFonts w:ascii="Calibri" w:hAnsi="Calibri" w:cs="Calibri"/>
+          <w:i w:val="0"/>
+          <w:iCs w:val="0"/>
+          <w:color w:val="auto"/>
+        </w:rPr>
+        <w:t>Die On Base Komponente</w:t>
+      </w:r>
+    </w:p>
+    <w:p>
+      <w:pPr>
+        <w:pStyle w:val="StandardWeb"/>
+        <w:spacing w:before="240" w:beforeAutospacing="0" w:after="240" w:afterAutospacing="0" w:line="276" w:lineRule="auto"/>
+        <w:rPr>
+          <w:rFonts w:ascii="Calibri" w:hAnsi="Calibri" w:cs="Calibri"/>
+          <w:sz w:val="22"/>
+          <w:szCs w:val="22"/>
+        </w:rPr>
+      </w:pPr>
+      <w:r>
+        <w:rPr>
+          <w:rFonts w:ascii="Calibri" w:hAnsi="Calibri" w:cs="Calibri"/>
+          <w:sz w:val="22"/>
+          <w:szCs w:val="22"/>
+        </w:rPr>
+        <w:t xml:space="preserve">Diese Komponente gibt Auskunft über die angreifenden Spieler: Welcher Spieler sich gerade beim Aufwärmen befindet, welcher am Schlag steht und welche auf den Bases stehen. Geplant ist hier auch noch statistische Informationen über den Spieler am Schlag abrufen zu können, wie es in amerikanischen Stadien üblich ist. Darüber hinaus befindet sich hier das Feld, das Auskunft über das gewählte </w:t>
+      </w:r>
+      <w:proofErr w:type="spellStart"/>
+      <w:r>
+        <w:rPr>
+          <w:rFonts w:ascii="Calibri" w:hAnsi="Calibri" w:cs="Calibri"/>
+          <w:sz w:val="22"/>
+          <w:szCs w:val="22"/>
+        </w:rPr>
+        <w:t>Scoringurteil</w:t>
+      </w:r>
+      <w:proofErr w:type="spellEnd"/>
+      <w:r>
+        <w:rPr>
+          <w:rFonts w:ascii="Calibri" w:hAnsi="Calibri" w:cs="Calibri"/>
+          <w:sz w:val="22"/>
+          <w:szCs w:val="22"/>
+        </w:rPr>
+        <w:t xml:space="preserve"> gibt.</w:t>
+      </w:r>
+    </w:p>
+    <w:p>
+      <w:pPr>
+        <w:pStyle w:val="berschrift4"/>
+        <w:spacing w:line="276" w:lineRule="auto"/>
+        <w:rPr>
+          <w:rFonts w:ascii="Calibri" w:hAnsi="Calibri" w:cs="Calibri"/>
+          <w:i w:val="0"/>
+          <w:iCs w:val="0"/>
+          <w:color w:val="auto"/>
+        </w:rPr>
+      </w:pPr>
+      <w:r>
+        <w:rPr>
+          <w:rFonts w:ascii="Calibri" w:hAnsi="Calibri" w:cs="Calibri"/>
+          <w:i w:val="0"/>
+          <w:iCs w:val="0"/>
+          <w:color w:val="auto"/>
+        </w:rPr>
+        <w:t>Die Input Komponente</w:t>
+      </w:r>
+    </w:p>
+    <w:p>
+      <w:pPr>
+        <w:pStyle w:val="StandardWeb"/>
+        <w:spacing w:before="240" w:beforeAutospacing="0" w:after="240" w:afterAutospacing="0" w:line="276" w:lineRule="auto"/>
+        <w:rPr>
+          <w:rFonts w:ascii="Calibri" w:hAnsi="Calibri" w:cs="Calibri"/>
+          <w:sz w:val="22"/>
+          <w:szCs w:val="22"/>
+        </w:rPr>
+      </w:pPr>
+      <w:r>
+        <w:rPr>
+          <w:rFonts w:ascii="Calibri" w:hAnsi="Calibri" w:cs="Calibri"/>
+          <w:sz w:val="22"/>
+          <w:szCs w:val="22"/>
+        </w:rPr>
+        <w:t xml:space="preserve">Sie stellt den eigentlichen Kern der Anwendung dar. Hier gibt der/die Scorer/in sein/ihr Urteil über die Aktionen der Spieler/in ab. Die Funktion ist wie folgt: Zunächst wählt der/die Scorer/in einen Spieler/in auf der </w:t>
+      </w:r>
+      <w:proofErr w:type="spellStart"/>
+      <w:r>
+        <w:rPr>
+          <w:rFonts w:ascii="Calibri" w:hAnsi="Calibri" w:cs="Calibri"/>
+          <w:sz w:val="22"/>
+          <w:szCs w:val="22"/>
+        </w:rPr>
+        <w:t>Ballpark</w:t>
+      </w:r>
+      <w:proofErr w:type="spellEnd"/>
+      <w:r>
+        <w:rPr>
+          <w:rFonts w:ascii="Calibri" w:hAnsi="Calibri" w:cs="Calibri"/>
+          <w:sz w:val="22"/>
+          <w:szCs w:val="22"/>
+        </w:rPr>
+        <w:t xml:space="preserve"> Komponente aus. Dann erscheint eine Reihe von Knöpfen, die die </w:t>
+      </w:r>
+      <w:r>
+        <w:rPr>
+          <w:rFonts w:ascii="Calibri" w:hAnsi="Calibri" w:cs="Calibri"/>
+          <w:sz w:val="22"/>
+          <w:szCs w:val="22"/>
+        </w:rPr>
+        <w:lastRenderedPageBreak/>
+        <w:t xml:space="preserve">möglichen Aktionen abbilden. Entscheidet man sich für eine Aktionsart, erscheinen weitere Möglichkeiten, bis das endgültige Urteil in der “On Base” Komponente dargestellt ist. Entspricht dieses dem Urteil des/der Scorer/in, kann man dieses mit der OK Taste bestätigen oder mit der </w:t>
+      </w:r>
+      <w:proofErr w:type="spellStart"/>
+      <w:r>
+        <w:rPr>
+          <w:rFonts w:ascii="Calibri" w:hAnsi="Calibri" w:cs="Calibri"/>
+          <w:sz w:val="22"/>
+          <w:szCs w:val="22"/>
+        </w:rPr>
+        <w:t>Undo</w:t>
+      </w:r>
+      <w:proofErr w:type="spellEnd"/>
+      <w:r>
+        <w:rPr>
+          <w:rFonts w:ascii="Calibri" w:hAnsi="Calibri" w:cs="Calibri"/>
+          <w:sz w:val="22"/>
+          <w:szCs w:val="22"/>
+        </w:rPr>
+        <w:t xml:space="preserve"> Taste zurücksetzen. Bestätigte Urteile werden dann in dem, dem fraglichen Spieler/in zugehörigen Kästchen der Line-up Komponente, abgebildet.</w:t>
+      </w:r>
+    </w:p>
+    <w:p>
+      <w:pPr>
+        <w:pStyle w:val="berschrift4"/>
+        <w:spacing w:line="276" w:lineRule="auto"/>
+        <w:rPr>
+          <w:rFonts w:ascii="Calibri" w:hAnsi="Calibri" w:cs="Calibri"/>
+          <w:i w:val="0"/>
+          <w:iCs w:val="0"/>
+          <w:color w:val="auto"/>
+        </w:rPr>
+      </w:pPr>
+      <w:r>
+        <w:rPr>
+          <w:rFonts w:ascii="Calibri" w:hAnsi="Calibri" w:cs="Calibri"/>
+          <w:i w:val="0"/>
+          <w:iCs w:val="0"/>
+          <w:color w:val="auto"/>
+        </w:rPr>
+        <w:t>Die Wrap-</w:t>
+      </w:r>
+      <w:proofErr w:type="spellStart"/>
+      <w:r>
+        <w:rPr>
+          <w:rFonts w:ascii="Calibri" w:hAnsi="Calibri" w:cs="Calibri"/>
+          <w:i w:val="0"/>
+          <w:iCs w:val="0"/>
+          <w:color w:val="auto"/>
+        </w:rPr>
+        <w:t>up</w:t>
+      </w:r>
+      <w:proofErr w:type="spellEnd"/>
+      <w:r>
+        <w:rPr>
+          <w:rFonts w:ascii="Calibri" w:hAnsi="Calibri" w:cs="Calibri"/>
+          <w:i w:val="0"/>
+          <w:iCs w:val="0"/>
+          <w:color w:val="auto"/>
+        </w:rPr>
+        <w:t xml:space="preserve"> Page</w:t>
+      </w:r>
+    </w:p>
+    <w:p>
+      <w:pPr>
+        <w:pStyle w:val="StandardWeb"/>
+        <w:spacing w:before="240" w:beforeAutospacing="0" w:after="240" w:afterAutospacing="0" w:line="276" w:lineRule="auto"/>
+        <w:rPr>
+          <w:rFonts w:ascii="Calibri" w:hAnsi="Calibri" w:cs="Calibri"/>
+          <w:sz w:val="22"/>
+          <w:szCs w:val="22"/>
+        </w:rPr>
+      </w:pPr>
+      <w:r>
+        <w:rPr>
+          <w:rFonts w:ascii="Calibri" w:hAnsi="Calibri" w:cs="Calibri"/>
+          <w:sz w:val="22"/>
+          <w:szCs w:val="22"/>
+        </w:rPr>
+        <w:t>Darauffolgend</w:t>
+      </w:r>
+      <w:r>
+        <w:rPr>
+          <w:rFonts w:ascii="Calibri" w:hAnsi="Calibri" w:cs="Calibri"/>
+          <w:sz w:val="22"/>
+          <w:szCs w:val="22"/>
+        </w:rPr>
+        <w:t xml:space="preserve"> soll die “Wrap </w:t>
+      </w:r>
+      <w:proofErr w:type="spellStart"/>
+      <w:r>
+        <w:rPr>
+          <w:rFonts w:ascii="Calibri" w:hAnsi="Calibri" w:cs="Calibri"/>
+          <w:sz w:val="22"/>
+          <w:szCs w:val="22"/>
+        </w:rPr>
+        <w:t>up</w:t>
+      </w:r>
+      <w:proofErr w:type="spellEnd"/>
+      <w:r>
+        <w:rPr>
+          <w:rFonts w:ascii="Calibri" w:hAnsi="Calibri" w:cs="Calibri"/>
+          <w:sz w:val="22"/>
+          <w:szCs w:val="22"/>
+        </w:rPr>
+        <w:t>” Seite. Auf die Verwirklichung dieser wir aber aus Zeitgründen verzichtet haben. Hier aber der Plan:</w:t>
+      </w:r>
+    </w:p>
+    <w:p>
+      <w:pPr>
+        <w:pStyle w:val="StandardWeb"/>
+        <w:spacing w:before="240" w:beforeAutospacing="0" w:after="240" w:afterAutospacing="0" w:line="276" w:lineRule="auto"/>
+        <w:rPr>
+          <w:rFonts w:ascii="Calibri" w:hAnsi="Calibri" w:cs="Calibri"/>
+          <w:sz w:val="22"/>
+          <w:szCs w:val="22"/>
+        </w:rPr>
+      </w:pPr>
+      <w:r>
+        <w:rPr>
+          <w:rFonts w:ascii="Calibri" w:hAnsi="Calibri" w:cs="Calibri"/>
+          <w:sz w:val="22"/>
+          <w:szCs w:val="22"/>
+        </w:rPr>
+        <w:t>Das Spiel kann jederzeit über die “</w:t>
+      </w:r>
+      <w:proofErr w:type="spellStart"/>
+      <w:r>
+        <w:rPr>
+          <w:rFonts w:ascii="Calibri" w:hAnsi="Calibri" w:cs="Calibri"/>
+          <w:sz w:val="22"/>
+          <w:szCs w:val="22"/>
+        </w:rPr>
+        <w:t>ballgame</w:t>
+      </w:r>
+      <w:proofErr w:type="spellEnd"/>
+      <w:r>
+        <w:rPr>
+          <w:rFonts w:ascii="Calibri" w:hAnsi="Calibri" w:cs="Calibri"/>
+          <w:sz w:val="22"/>
+          <w:szCs w:val="22"/>
+        </w:rPr>
+        <w:t xml:space="preserve">” Taste im Header der “Game Page” beendet werden, Sollte das der Fall sein, fragt eine </w:t>
+      </w:r>
+      <w:proofErr w:type="spellStart"/>
+      <w:r>
+        <w:rPr>
+          <w:rFonts w:ascii="Calibri" w:hAnsi="Calibri" w:cs="Calibri"/>
+          <w:sz w:val="22"/>
+          <w:szCs w:val="22"/>
+        </w:rPr>
+        <w:t>Confirmation</w:t>
+      </w:r>
+      <w:proofErr w:type="spellEnd"/>
+      <w:r>
+        <w:rPr>
+          <w:rFonts w:ascii="Calibri" w:hAnsi="Calibri" w:cs="Calibri"/>
+          <w:sz w:val="22"/>
+          <w:szCs w:val="22"/>
+        </w:rPr>
+        <w:t xml:space="preserve"> Seite um Bestätigung. Denn von hier gibt es kein zurück. Das Spiel ist offiziell beendet und die Spieluhr wird angehalten. Alle Informationen werden gesammelt in die </w:t>
+      </w:r>
+      <w:proofErr w:type="spellStart"/>
+      <w:r>
+        <w:rPr>
+          <w:rFonts w:ascii="Calibri" w:hAnsi="Calibri" w:cs="Calibri"/>
+          <w:sz w:val="22"/>
+          <w:szCs w:val="22"/>
+        </w:rPr>
+        <w:t>Scoresheets</w:t>
+      </w:r>
+      <w:proofErr w:type="spellEnd"/>
+      <w:r>
+        <w:rPr>
+          <w:rFonts w:ascii="Calibri" w:hAnsi="Calibri" w:cs="Calibri"/>
+          <w:sz w:val="22"/>
+          <w:szCs w:val="22"/>
+        </w:rPr>
+        <w:t xml:space="preserve"> der </w:t>
+      </w:r>
+      <w:proofErr w:type="spellStart"/>
+      <w:r>
+        <w:rPr>
+          <w:rFonts w:ascii="Calibri" w:hAnsi="Calibri" w:cs="Calibri"/>
+          <w:sz w:val="22"/>
+          <w:szCs w:val="22"/>
+        </w:rPr>
+        <w:t>gast</w:t>
+      </w:r>
+      <w:proofErr w:type="spellEnd"/>
+      <w:r>
+        <w:rPr>
+          <w:rFonts w:ascii="Calibri" w:hAnsi="Calibri" w:cs="Calibri"/>
+          <w:sz w:val="22"/>
+          <w:szCs w:val="22"/>
+        </w:rPr>
+        <w:t xml:space="preserve"> und Heimmannschaft eingetragen. Die ausgefüllten </w:t>
+      </w:r>
+      <w:proofErr w:type="spellStart"/>
+      <w:r>
+        <w:rPr>
+          <w:rFonts w:ascii="Calibri" w:hAnsi="Calibri" w:cs="Calibri"/>
+          <w:sz w:val="22"/>
+          <w:szCs w:val="22"/>
+        </w:rPr>
+        <w:t>Scoreheets</w:t>
+      </w:r>
+      <w:proofErr w:type="spellEnd"/>
+      <w:r>
+        <w:rPr>
+          <w:rFonts w:ascii="Calibri" w:hAnsi="Calibri" w:cs="Calibri"/>
+          <w:sz w:val="22"/>
+          <w:szCs w:val="22"/>
+        </w:rPr>
+        <w:t xml:space="preserve"> werden auf dieser Seite in Tabs wiedergegeben. Schiedsrichter und die Trainer der Mannschaften können diese so auf ihre Korrektheit überprüfen und gegebenenfalls Protest einlegen. Für den Protest soll es ein Pop-up-Eingabefeld geben, in dem der Schiedsrichter seine Sicht der Dinge schildern kann. Dieses soll dann dem PDF angehängt werden. Bestätigen alle Beteiligten die </w:t>
+      </w:r>
+      <w:proofErr w:type="spellStart"/>
+      <w:r>
+        <w:rPr>
+          <w:rFonts w:ascii="Calibri" w:hAnsi="Calibri" w:cs="Calibri"/>
+          <w:sz w:val="22"/>
+          <w:szCs w:val="22"/>
+        </w:rPr>
+        <w:t>Scoresheets</w:t>
+      </w:r>
+      <w:proofErr w:type="spellEnd"/>
+      <w:r>
+        <w:rPr>
+          <w:rFonts w:ascii="Calibri" w:hAnsi="Calibri" w:cs="Calibri"/>
+          <w:sz w:val="22"/>
+          <w:szCs w:val="22"/>
+        </w:rPr>
+        <w:t xml:space="preserve">, so ist dann ein Knopf </w:t>
+      </w:r>
+      <w:proofErr w:type="spellStart"/>
+      <w:r>
+        <w:rPr>
+          <w:rFonts w:ascii="Calibri" w:hAnsi="Calibri" w:cs="Calibri"/>
+          <w:sz w:val="22"/>
+          <w:szCs w:val="22"/>
+        </w:rPr>
+        <w:t>drückbar</w:t>
+      </w:r>
+      <w:proofErr w:type="spellEnd"/>
+      <w:r>
+        <w:rPr>
+          <w:rFonts w:ascii="Calibri" w:hAnsi="Calibri" w:cs="Calibri"/>
+          <w:sz w:val="22"/>
+          <w:szCs w:val="22"/>
+        </w:rPr>
+        <w:t>, der diese dann an den zuständigen Verband und die beteiligten Vereine verschickt. Die nötigen Adressen stammen von der Eingabe der Allgemeinen Daten am Anfang des Spiels. Es soll hier aber möglich sein, die Adressen noch einmal zu bearbeiten.</w:t>
+      </w:r>
+      <w:r>
+        <w:rPr>
+          <w:rFonts w:ascii="Calibri" w:hAnsi="Calibri" w:cs="Calibri"/>
+          <w:sz w:val="22"/>
+          <w:szCs w:val="22"/>
+        </w:rPr>
+        <w:t xml:space="preserve"> </w:t>
+      </w:r>
+      <w:r>
+        <w:rPr>
+          <w:rFonts w:ascii="Calibri" w:hAnsi="Calibri" w:cs="Calibri"/>
+          <w:sz w:val="22"/>
+          <w:szCs w:val="22"/>
+        </w:rPr>
+        <w:t>Mit dem Verschicken der PDFs wäre das Spiel abgeschlossen und man kehrt auf die Startseite zurück.</w:t>
+      </w:r>
+    </w:p>
+    <w:p>
+      <w:pPr>
+        <w:pStyle w:val="berschrift1"/>
+        <w:spacing w:line="276" w:lineRule="auto"/>
         <w:rPr>
           <w:rFonts w:ascii="Calibri" w:hAnsi="Calibri" w:cs="Calibri"/>
           <w:b/>
@@ -985,13 +3741,9 @@
           <w:sz w:val="22"/>
           <w:szCs w:val="22"/>
         </w:rPr>
-        <w:t>Ist- und Soll-Analyse</w:t>
-      </w:r>
-      <w:bookmarkEnd w:id="2"/>
-    </w:p>
-    <w:p>
-      <w:pPr>
-        <w:pStyle w:val="berschrift1"/>
+      </w:pPr>
+      <w:bookmarkStart w:id="13" w:name="_Toc167344944"/>
+      <w:r>
         <w:rPr>
           <w:rFonts w:ascii="Calibri" w:hAnsi="Calibri" w:cs="Calibri"/>
           <w:b/>
@@ -1000,9 +3752,14 @@
           <w:sz w:val="22"/>
           <w:szCs w:val="22"/>
         </w:rPr>
-      </w:pPr>
-      <w:bookmarkStart w:id="3" w:name="_Toc160625837"/>
-      <w:r>
+        <w:t>Ist- und Soll-Analyse</w:t>
+      </w:r>
+      <w:bookmarkEnd w:id="13"/>
+    </w:p>
+    <w:p>
+      <w:pPr>
+        <w:pStyle w:val="berschrift1"/>
+        <w:spacing w:line="276" w:lineRule="auto"/>
         <w:rPr>
           <w:rFonts w:ascii="Calibri" w:hAnsi="Calibri" w:cs="Calibri"/>
           <w:b/>
@@ -1011,13 +3768,9 @@
           <w:sz w:val="22"/>
           <w:szCs w:val="22"/>
         </w:rPr>
-        <w:t>Umsetzung</w:t>
-      </w:r>
-      <w:bookmarkEnd w:id="3"/>
-    </w:p>
-    <w:p>
-      <w:pPr>
-        <w:pStyle w:val="berschrift1"/>
+      </w:pPr>
+      <w:bookmarkStart w:id="14" w:name="_Toc167344945"/>
+      <w:r>
         <w:rPr>
           <w:rFonts w:ascii="Calibri" w:hAnsi="Calibri" w:cs="Calibri"/>
           <w:b/>
@@ -1026,9 +3779,14 @@
           <w:sz w:val="22"/>
           <w:szCs w:val="22"/>
         </w:rPr>
-      </w:pPr>
-      <w:bookmarkStart w:id="4" w:name="_Toc160625838"/>
-      <w:r>
+        <w:t>Umsetzung</w:t>
+      </w:r>
+      <w:bookmarkEnd w:id="14"/>
+    </w:p>
+    <w:p>
+      <w:pPr>
+        <w:pStyle w:val="berschrift1"/>
+        <w:spacing w:line="276" w:lineRule="auto"/>
         <w:rPr>
           <w:rFonts w:ascii="Calibri" w:hAnsi="Calibri" w:cs="Calibri"/>
           <w:b/>
@@ -1037,13 +3795,9 @@
           <w:sz w:val="22"/>
           <w:szCs w:val="22"/>
         </w:rPr>
-        <w:t>Test</w:t>
-      </w:r>
-      <w:bookmarkEnd w:id="4"/>
-    </w:p>
-    <w:p>
-      <w:pPr>
-        <w:pStyle w:val="berschrift1"/>
+      </w:pPr>
+      <w:bookmarkStart w:id="15" w:name="_Toc167344946"/>
+      <w:r>
         <w:rPr>
           <w:rFonts w:ascii="Calibri" w:hAnsi="Calibri" w:cs="Calibri"/>
           <w:b/>
@@ -1052,9 +3806,14 @@
           <w:sz w:val="22"/>
           <w:szCs w:val="22"/>
         </w:rPr>
-      </w:pPr>
-      <w:bookmarkStart w:id="5" w:name="_Toc160625839"/>
-      <w:r>
+        <w:t>Test</w:t>
+      </w:r>
+      <w:bookmarkEnd w:id="15"/>
+    </w:p>
+    <w:p>
+      <w:pPr>
+        <w:pStyle w:val="berschrift1"/>
+        <w:spacing w:line="276" w:lineRule="auto"/>
         <w:rPr>
           <w:rFonts w:ascii="Calibri" w:hAnsi="Calibri" w:cs="Calibri"/>
           <w:b/>
@@ -1063,13 +3822,9 @@
           <w:sz w:val="22"/>
           <w:szCs w:val="22"/>
         </w:rPr>
-        <w:t>Marktforschung</w:t>
-      </w:r>
-      <w:bookmarkEnd w:id="5"/>
-    </w:p>
-    <w:p>
-      <w:pPr>
-        <w:pStyle w:val="berschrift1"/>
+      </w:pPr>
+      <w:bookmarkStart w:id="16" w:name="_Toc167344947"/>
+      <w:r>
         <w:rPr>
           <w:rFonts w:ascii="Calibri" w:hAnsi="Calibri" w:cs="Calibri"/>
           <w:b/>
@@ -1078,9 +3833,14 @@
           <w:sz w:val="22"/>
           <w:szCs w:val="22"/>
         </w:rPr>
-      </w:pPr>
-      <w:bookmarkStart w:id="6" w:name="_Toc160625840"/>
-      <w:r>
+        <w:t>Marktforschung</w:t>
+      </w:r>
+      <w:bookmarkEnd w:id="16"/>
+    </w:p>
+    <w:p>
+      <w:pPr>
+        <w:pStyle w:val="berschrift1"/>
+        <w:spacing w:line="276" w:lineRule="auto"/>
         <w:rPr>
           <w:rFonts w:ascii="Calibri" w:hAnsi="Calibri" w:cs="Calibri"/>
           <w:b/>
@@ -1089,9 +3849,8 @@
           <w:sz w:val="22"/>
           <w:szCs w:val="22"/>
         </w:rPr>
-        <w:t>Wirtschaftlichkeitsbetrachtung</w:t>
-      </w:r>
-      <w:bookmarkEnd w:id="6"/>
+      </w:pPr>
+      <w:bookmarkStart w:id="17" w:name="_Toc167344948"/>
       <w:r>
         <w:rPr>
           <w:rFonts w:ascii="Calibri" w:hAnsi="Calibri" w:cs="Calibri"/>
@@ -1101,12 +3860,10 @@
           <w:sz w:val="22"/>
           <w:szCs w:val="22"/>
         </w:rPr>
-        <w:t xml:space="preserve"> </w:t>
-      </w:r>
-    </w:p>
-    <w:p>
-      <w:pPr>
-        <w:pStyle w:val="berschrift1"/>
+        <w:t>Wirtschaftlichkeitsbetrachtung</w:t>
+      </w:r>
+      <w:bookmarkEnd w:id="17"/>
+      <w:r>
         <w:rPr>
           <w:rFonts w:ascii="Calibri" w:hAnsi="Calibri" w:cs="Calibri"/>
           <w:b/>
@@ -1115,9 +3872,13 @@
           <w:sz w:val="22"/>
           <w:szCs w:val="22"/>
         </w:rPr>
-      </w:pPr>
-      <w:bookmarkStart w:id="7" w:name="_Toc160625841"/>
-      <w:r>
+        <w:t xml:space="preserve"> </w:t>
+      </w:r>
+    </w:p>
+    <w:p>
+      <w:pPr>
+        <w:pStyle w:val="berschrift1"/>
+        <w:spacing w:line="276" w:lineRule="auto"/>
         <w:rPr>
           <w:rFonts w:ascii="Calibri" w:hAnsi="Calibri" w:cs="Calibri"/>
           <w:b/>
@@ -1126,26 +3887,9 @@
           <w:sz w:val="22"/>
           <w:szCs w:val="22"/>
         </w:rPr>
-        <w:t>Fazit</w:t>
-      </w:r>
-      <w:bookmarkEnd w:id="7"/>
-    </w:p>
-    <w:p>
-      <w:pPr>
-        <w:rPr>
-          <w:rFonts w:ascii="Calibri" w:hAnsi="Calibri" w:cs="Calibri"/>
-        </w:rPr>
-      </w:pPr>
-      <w:r>
-        <w:rPr>
-          <w:rFonts w:ascii="Calibri" w:hAnsi="Calibri" w:cs="Calibri"/>
-        </w:rPr>
-        <w:br w:type="page"/>
-      </w:r>
-    </w:p>
-    <w:p>
-      <w:pPr>
-        <w:pStyle w:val="berschrift1"/>
+      </w:pPr>
+      <w:bookmarkStart w:id="18" w:name="_Toc167344949"/>
+      <w:r>
         <w:rPr>
           <w:rFonts w:ascii="Calibri" w:hAnsi="Calibri" w:cs="Calibri"/>
           <w:b/>
@@ -1154,8 +3898,28 @@
           <w:sz w:val="22"/>
           <w:szCs w:val="22"/>
         </w:rPr>
-      </w:pPr>
-      <w:r>
+        <w:t>Fazit</w:t>
+      </w:r>
+      <w:bookmarkEnd w:id="18"/>
+    </w:p>
+    <w:p>
+      <w:pPr>
+        <w:spacing w:line="276" w:lineRule="auto"/>
+        <w:rPr>
+          <w:rFonts w:ascii="Calibri" w:hAnsi="Calibri" w:cs="Calibri"/>
+        </w:rPr>
+      </w:pPr>
+      <w:r>
+        <w:rPr>
+          <w:rFonts w:ascii="Calibri" w:hAnsi="Calibri" w:cs="Calibri"/>
+        </w:rPr>
+        <w:br w:type="page"/>
+      </w:r>
+    </w:p>
+    <w:p>
+      <w:pPr>
+        <w:pStyle w:val="berschrift1"/>
+        <w:spacing w:line="276" w:lineRule="auto"/>
         <w:rPr>
           <w:rFonts w:ascii="Calibri" w:hAnsi="Calibri" w:cs="Calibri"/>
           <w:b/>
@@ -1164,13 +3928,26 @@
           <w:sz w:val="22"/>
           <w:szCs w:val="22"/>
         </w:rPr>
+      </w:pPr>
+      <w:bookmarkStart w:id="19" w:name="_Toc167344950"/>
+      <w:r>
+        <w:rPr>
+          <w:rFonts w:ascii="Calibri" w:hAnsi="Calibri" w:cs="Calibri"/>
+          <w:b/>
+          <w:bCs/>
+          <w:color w:val="auto"/>
+          <w:sz w:val="22"/>
+          <w:szCs w:val="22"/>
+        </w:rPr>
         <w:lastRenderedPageBreak/>
         <w:t>Retrospektive Sprint 1</w:t>
       </w:r>
+      <w:bookmarkEnd w:id="19"/>
     </w:p>
     <w:p>
       <w:pPr>
         <w:pStyle w:val="berschrift1"/>
+        <w:spacing w:line="276" w:lineRule="auto"/>
         <w:rPr>
           <w:rFonts w:ascii="Calibri" w:hAnsi="Calibri" w:cs="Calibri"/>
           <w:b/>
@@ -1183,6 +3960,7 @@
     </w:p>
     <w:p>
       <w:pPr>
+        <w:spacing w:line="276" w:lineRule="auto"/>
         <w:rPr>
           <w:rFonts w:ascii="Calibri" w:eastAsiaTheme="majorEastAsia" w:hAnsi="Calibri" w:cs="Calibri"/>
           <w:b/>
@@ -1201,6 +3979,7 @@
     <w:p>
       <w:pPr>
         <w:pStyle w:val="berschrift1"/>
+        <w:spacing w:line="276" w:lineRule="auto"/>
         <w:rPr>
           <w:rFonts w:ascii="Calibri" w:hAnsi="Calibri" w:cs="Calibri"/>
           <w:b/>
@@ -1210,6 +3989,7 @@
           <w:szCs w:val="22"/>
         </w:rPr>
       </w:pPr>
+      <w:bookmarkStart w:id="20" w:name="_Toc167344951"/>
       <w:r>
         <w:rPr>
           <w:rFonts w:ascii="Calibri" w:hAnsi="Calibri" w:cs="Calibri"/>
@@ -1233,6 +4013,7 @@
         </w:rPr>
         <w:t>2</w:t>
       </w:r>
+      <w:bookmarkEnd w:id="20"/>
     </w:p>
     <w:p>
       <w:pPr>
@@ -1261,8 +4042,16 @@
         <w:rPr>
           <w:rFonts w:ascii="Calibri" w:hAnsi="Calibri" w:cs="Calibri"/>
         </w:rPr>
-        <w:t xml:space="preserve"> – wettersymbolik</w:t>
-      </w:r>
+        <w:t xml:space="preserve"> – </w:t>
+      </w:r>
+      <w:proofErr w:type="spellStart"/>
+      <w:r>
+        <w:rPr>
+          <w:rFonts w:ascii="Calibri" w:hAnsi="Calibri" w:cs="Calibri"/>
+        </w:rPr>
+        <w:t>wettersymbolik</w:t>
+      </w:r>
+      <w:proofErr w:type="spellEnd"/>
     </w:p>
     <w:p>
       <w:pPr>
@@ -1471,6 +4260,7 @@
     </w:p>
     <w:p>
       <w:pPr>
+        <w:spacing w:line="276" w:lineRule="auto"/>
         <w:rPr>
           <w:rFonts w:ascii="Calibri" w:eastAsia="Times New Roman" w:hAnsi="Calibri" w:cs="Calibri"/>
           <w:kern w:val="0"/>
@@ -1508,6 +4298,7 @@
     </w:p>
     <w:p>
       <w:pPr>
+        <w:spacing w:line="276" w:lineRule="auto"/>
         <w:rPr>
           <w:rFonts w:ascii="Calibri" w:eastAsia="Times New Roman" w:hAnsi="Calibri" w:cs="Calibri"/>
           <w:kern w:val="0"/>
@@ -1545,6 +4336,7 @@
     </w:p>
     <w:p>
       <w:pPr>
+        <w:spacing w:line="276" w:lineRule="auto"/>
         <w:rPr>
           <w:rFonts w:ascii="Calibri" w:eastAsia="Times New Roman" w:hAnsi="Calibri" w:cs="Calibri"/>
           <w:kern w:val="0"/>
@@ -1653,7 +4445,6 @@
         <w:docPartUnique/>
       </w:docPartObj>
     </w:sdtPr>
-    <w:sdtEndPr/>
     <w:sdtContent>
       <w:p>
         <w:pPr>
@@ -1865,8 +4656,428 @@
       </w:rPr>
     </w:lvl>
   </w:abstractNum>
+  <w:abstractNum w:abstractNumId="1" w15:restartNumberingAfterBreak="0">
+    <w:nsid w:val="3E10211C"/>
+    <w:multiLevelType w:val="hybridMultilevel"/>
+    <w:tmpl w:val="DCDC685E"/>
+    <w:lvl w:ilvl="0" w:tplc="04070001">
+      <w:start w:val="1"/>
+      <w:numFmt w:val="bullet"/>
+      <w:lvlText w:val=""/>
+      <w:lvlJc w:val="left"/>
+      <w:pPr>
+        <w:ind w:left="720" w:hanging="360"/>
+      </w:pPr>
+      <w:rPr>
+        <w:rFonts w:ascii="Symbol" w:hAnsi="Symbol" w:hint="default"/>
+      </w:rPr>
+    </w:lvl>
+    <w:lvl w:ilvl="1" w:tplc="04070003" w:tentative="1">
+      <w:start w:val="1"/>
+      <w:numFmt w:val="bullet"/>
+      <w:lvlText w:val="o"/>
+      <w:lvlJc w:val="left"/>
+      <w:pPr>
+        <w:ind w:left="1440" w:hanging="360"/>
+      </w:pPr>
+      <w:rPr>
+        <w:rFonts w:ascii="Courier New" w:hAnsi="Courier New" w:cs="Courier New" w:hint="default"/>
+      </w:rPr>
+    </w:lvl>
+    <w:lvl w:ilvl="2" w:tplc="04070005" w:tentative="1">
+      <w:start w:val="1"/>
+      <w:numFmt w:val="bullet"/>
+      <w:lvlText w:val=""/>
+      <w:lvlJc w:val="left"/>
+      <w:pPr>
+        <w:ind w:left="2160" w:hanging="360"/>
+      </w:pPr>
+      <w:rPr>
+        <w:rFonts w:ascii="Wingdings" w:hAnsi="Wingdings" w:hint="default"/>
+      </w:rPr>
+    </w:lvl>
+    <w:lvl w:ilvl="3" w:tplc="04070001" w:tentative="1">
+      <w:start w:val="1"/>
+      <w:numFmt w:val="bullet"/>
+      <w:lvlText w:val=""/>
+      <w:lvlJc w:val="left"/>
+      <w:pPr>
+        <w:ind w:left="2880" w:hanging="360"/>
+      </w:pPr>
+      <w:rPr>
+        <w:rFonts w:ascii="Symbol" w:hAnsi="Symbol" w:hint="default"/>
+      </w:rPr>
+    </w:lvl>
+    <w:lvl w:ilvl="4" w:tplc="04070003" w:tentative="1">
+      <w:start w:val="1"/>
+      <w:numFmt w:val="bullet"/>
+      <w:lvlText w:val="o"/>
+      <w:lvlJc w:val="left"/>
+      <w:pPr>
+        <w:ind w:left="3600" w:hanging="360"/>
+      </w:pPr>
+      <w:rPr>
+        <w:rFonts w:ascii="Courier New" w:hAnsi="Courier New" w:cs="Courier New" w:hint="default"/>
+      </w:rPr>
+    </w:lvl>
+    <w:lvl w:ilvl="5" w:tplc="04070005" w:tentative="1">
+      <w:start w:val="1"/>
+      <w:numFmt w:val="bullet"/>
+      <w:lvlText w:val=""/>
+      <w:lvlJc w:val="left"/>
+      <w:pPr>
+        <w:ind w:left="4320" w:hanging="360"/>
+      </w:pPr>
+      <w:rPr>
+        <w:rFonts w:ascii="Wingdings" w:hAnsi="Wingdings" w:hint="default"/>
+      </w:rPr>
+    </w:lvl>
+    <w:lvl w:ilvl="6" w:tplc="04070001" w:tentative="1">
+      <w:start w:val="1"/>
+      <w:numFmt w:val="bullet"/>
+      <w:lvlText w:val=""/>
+      <w:lvlJc w:val="left"/>
+      <w:pPr>
+        <w:ind w:left="5040" w:hanging="360"/>
+      </w:pPr>
+      <w:rPr>
+        <w:rFonts w:ascii="Symbol" w:hAnsi="Symbol" w:hint="default"/>
+      </w:rPr>
+    </w:lvl>
+    <w:lvl w:ilvl="7" w:tplc="04070003" w:tentative="1">
+      <w:start w:val="1"/>
+      <w:numFmt w:val="bullet"/>
+      <w:lvlText w:val="o"/>
+      <w:lvlJc w:val="left"/>
+      <w:pPr>
+        <w:ind w:left="5760" w:hanging="360"/>
+      </w:pPr>
+      <w:rPr>
+        <w:rFonts w:ascii="Courier New" w:hAnsi="Courier New" w:cs="Courier New" w:hint="default"/>
+      </w:rPr>
+    </w:lvl>
+    <w:lvl w:ilvl="8" w:tplc="04070005" w:tentative="1">
+      <w:start w:val="1"/>
+      <w:numFmt w:val="bullet"/>
+      <w:lvlText w:val=""/>
+      <w:lvlJc w:val="left"/>
+      <w:pPr>
+        <w:ind w:left="6480" w:hanging="360"/>
+      </w:pPr>
+      <w:rPr>
+        <w:rFonts w:ascii="Wingdings" w:hAnsi="Wingdings" w:hint="default"/>
+      </w:rPr>
+    </w:lvl>
+  </w:abstractNum>
+  <w:abstractNum w:abstractNumId="2" w15:restartNumberingAfterBreak="0">
+    <w:nsid w:val="707622CD"/>
+    <w:multiLevelType w:val="multilevel"/>
+    <w:tmpl w:val="A71C6A58"/>
+    <w:lvl w:ilvl="0">
+      <w:start w:val="1"/>
+      <w:numFmt w:val="bullet"/>
+      <w:lvlText w:val=""/>
+      <w:lvlJc w:val="left"/>
+      <w:pPr>
+        <w:tabs>
+          <w:tab w:val="num" w:pos="720"/>
+        </w:tabs>
+        <w:ind w:left="720" w:hanging="360"/>
+      </w:pPr>
+      <w:rPr>
+        <w:rFonts w:ascii="Symbol" w:hAnsi="Symbol" w:hint="default"/>
+        <w:sz w:val="20"/>
+      </w:rPr>
+    </w:lvl>
+    <w:lvl w:ilvl="1" w:tentative="1">
+      <w:start w:val="1"/>
+      <w:numFmt w:val="bullet"/>
+      <w:lvlText w:val="o"/>
+      <w:lvlJc w:val="left"/>
+      <w:pPr>
+        <w:tabs>
+          <w:tab w:val="num" w:pos="1440"/>
+        </w:tabs>
+        <w:ind w:left="1440" w:hanging="360"/>
+      </w:pPr>
+      <w:rPr>
+        <w:rFonts w:ascii="Courier New" w:hAnsi="Courier New" w:hint="default"/>
+        <w:sz w:val="20"/>
+      </w:rPr>
+    </w:lvl>
+    <w:lvl w:ilvl="2" w:tentative="1">
+      <w:start w:val="1"/>
+      <w:numFmt w:val="bullet"/>
+      <w:lvlText w:val=""/>
+      <w:lvlJc w:val="left"/>
+      <w:pPr>
+        <w:tabs>
+          <w:tab w:val="num" w:pos="2160"/>
+        </w:tabs>
+        <w:ind w:left="2160" w:hanging="360"/>
+      </w:pPr>
+      <w:rPr>
+        <w:rFonts w:ascii="Wingdings" w:hAnsi="Wingdings" w:hint="default"/>
+        <w:sz w:val="20"/>
+      </w:rPr>
+    </w:lvl>
+    <w:lvl w:ilvl="3" w:tentative="1">
+      <w:start w:val="1"/>
+      <w:numFmt w:val="bullet"/>
+      <w:lvlText w:val=""/>
+      <w:lvlJc w:val="left"/>
+      <w:pPr>
+        <w:tabs>
+          <w:tab w:val="num" w:pos="2880"/>
+        </w:tabs>
+        <w:ind w:left="2880" w:hanging="360"/>
+      </w:pPr>
+      <w:rPr>
+        <w:rFonts w:ascii="Wingdings" w:hAnsi="Wingdings" w:hint="default"/>
+        <w:sz w:val="20"/>
+      </w:rPr>
+    </w:lvl>
+    <w:lvl w:ilvl="4" w:tentative="1">
+      <w:start w:val="1"/>
+      <w:numFmt w:val="bullet"/>
+      <w:lvlText w:val=""/>
+      <w:lvlJc w:val="left"/>
+      <w:pPr>
+        <w:tabs>
+          <w:tab w:val="num" w:pos="3600"/>
+        </w:tabs>
+        <w:ind w:left="3600" w:hanging="360"/>
+      </w:pPr>
+      <w:rPr>
+        <w:rFonts w:ascii="Wingdings" w:hAnsi="Wingdings" w:hint="default"/>
+        <w:sz w:val="20"/>
+      </w:rPr>
+    </w:lvl>
+    <w:lvl w:ilvl="5" w:tentative="1">
+      <w:start w:val="1"/>
+      <w:numFmt w:val="bullet"/>
+      <w:lvlText w:val=""/>
+      <w:lvlJc w:val="left"/>
+      <w:pPr>
+        <w:tabs>
+          <w:tab w:val="num" w:pos="4320"/>
+        </w:tabs>
+        <w:ind w:left="4320" w:hanging="360"/>
+      </w:pPr>
+      <w:rPr>
+        <w:rFonts w:ascii="Wingdings" w:hAnsi="Wingdings" w:hint="default"/>
+        <w:sz w:val="20"/>
+      </w:rPr>
+    </w:lvl>
+    <w:lvl w:ilvl="6" w:tentative="1">
+      <w:start w:val="1"/>
+      <w:numFmt w:val="bullet"/>
+      <w:lvlText w:val=""/>
+      <w:lvlJc w:val="left"/>
+      <w:pPr>
+        <w:tabs>
+          <w:tab w:val="num" w:pos="5040"/>
+        </w:tabs>
+        <w:ind w:left="5040" w:hanging="360"/>
+      </w:pPr>
+      <w:rPr>
+        <w:rFonts w:ascii="Wingdings" w:hAnsi="Wingdings" w:hint="default"/>
+        <w:sz w:val="20"/>
+      </w:rPr>
+    </w:lvl>
+    <w:lvl w:ilvl="7" w:tentative="1">
+      <w:start w:val="1"/>
+      <w:numFmt w:val="bullet"/>
+      <w:lvlText w:val=""/>
+      <w:lvlJc w:val="left"/>
+      <w:pPr>
+        <w:tabs>
+          <w:tab w:val="num" w:pos="5760"/>
+        </w:tabs>
+        <w:ind w:left="5760" w:hanging="360"/>
+      </w:pPr>
+      <w:rPr>
+        <w:rFonts w:ascii="Wingdings" w:hAnsi="Wingdings" w:hint="default"/>
+        <w:sz w:val="20"/>
+      </w:rPr>
+    </w:lvl>
+    <w:lvl w:ilvl="8" w:tentative="1">
+      <w:start w:val="1"/>
+      <w:numFmt w:val="bullet"/>
+      <w:lvlText w:val=""/>
+      <w:lvlJc w:val="left"/>
+      <w:pPr>
+        <w:tabs>
+          <w:tab w:val="num" w:pos="6480"/>
+        </w:tabs>
+        <w:ind w:left="6480" w:hanging="360"/>
+      </w:pPr>
+      <w:rPr>
+        <w:rFonts w:ascii="Wingdings" w:hAnsi="Wingdings" w:hint="default"/>
+        <w:sz w:val="20"/>
+      </w:rPr>
+    </w:lvl>
+  </w:abstractNum>
+  <w:abstractNum w:abstractNumId="3" w15:restartNumberingAfterBreak="0">
+    <w:nsid w:val="70763569"/>
+    <w:multiLevelType w:val="multilevel"/>
+    <w:tmpl w:val="776CF538"/>
+    <w:lvl w:ilvl="0">
+      <w:start w:val="1"/>
+      <w:numFmt w:val="bullet"/>
+      <w:lvlText w:val=""/>
+      <w:lvlJc w:val="left"/>
+      <w:pPr>
+        <w:tabs>
+          <w:tab w:val="num" w:pos="720"/>
+        </w:tabs>
+        <w:ind w:left="720" w:hanging="360"/>
+      </w:pPr>
+      <w:rPr>
+        <w:rFonts w:ascii="Symbol" w:hAnsi="Symbol" w:hint="default"/>
+        <w:sz w:val="20"/>
+      </w:rPr>
+    </w:lvl>
+    <w:lvl w:ilvl="1" w:tentative="1">
+      <w:start w:val="1"/>
+      <w:numFmt w:val="bullet"/>
+      <w:lvlText w:val="o"/>
+      <w:lvlJc w:val="left"/>
+      <w:pPr>
+        <w:tabs>
+          <w:tab w:val="num" w:pos="1440"/>
+        </w:tabs>
+        <w:ind w:left="1440" w:hanging="360"/>
+      </w:pPr>
+      <w:rPr>
+        <w:rFonts w:ascii="Courier New" w:hAnsi="Courier New" w:hint="default"/>
+        <w:sz w:val="20"/>
+      </w:rPr>
+    </w:lvl>
+    <w:lvl w:ilvl="2" w:tentative="1">
+      <w:start w:val="1"/>
+      <w:numFmt w:val="bullet"/>
+      <w:lvlText w:val=""/>
+      <w:lvlJc w:val="left"/>
+      <w:pPr>
+        <w:tabs>
+          <w:tab w:val="num" w:pos="2160"/>
+        </w:tabs>
+        <w:ind w:left="2160" w:hanging="360"/>
+      </w:pPr>
+      <w:rPr>
+        <w:rFonts w:ascii="Wingdings" w:hAnsi="Wingdings" w:hint="default"/>
+        <w:sz w:val="20"/>
+      </w:rPr>
+    </w:lvl>
+    <w:lvl w:ilvl="3" w:tentative="1">
+      <w:start w:val="1"/>
+      <w:numFmt w:val="bullet"/>
+      <w:lvlText w:val=""/>
+      <w:lvlJc w:val="left"/>
+      <w:pPr>
+        <w:tabs>
+          <w:tab w:val="num" w:pos="2880"/>
+        </w:tabs>
+        <w:ind w:left="2880" w:hanging="360"/>
+      </w:pPr>
+      <w:rPr>
+        <w:rFonts w:ascii="Wingdings" w:hAnsi="Wingdings" w:hint="default"/>
+        <w:sz w:val="20"/>
+      </w:rPr>
+    </w:lvl>
+    <w:lvl w:ilvl="4" w:tentative="1">
+      <w:start w:val="1"/>
+      <w:numFmt w:val="bullet"/>
+      <w:lvlText w:val=""/>
+      <w:lvlJc w:val="left"/>
+      <w:pPr>
+        <w:tabs>
+          <w:tab w:val="num" w:pos="3600"/>
+        </w:tabs>
+        <w:ind w:left="3600" w:hanging="360"/>
+      </w:pPr>
+      <w:rPr>
+        <w:rFonts w:ascii="Wingdings" w:hAnsi="Wingdings" w:hint="default"/>
+        <w:sz w:val="20"/>
+      </w:rPr>
+    </w:lvl>
+    <w:lvl w:ilvl="5" w:tentative="1">
+      <w:start w:val="1"/>
+      <w:numFmt w:val="bullet"/>
+      <w:lvlText w:val=""/>
+      <w:lvlJc w:val="left"/>
+      <w:pPr>
+        <w:tabs>
+          <w:tab w:val="num" w:pos="4320"/>
+        </w:tabs>
+        <w:ind w:left="4320" w:hanging="360"/>
+      </w:pPr>
+      <w:rPr>
+        <w:rFonts w:ascii="Wingdings" w:hAnsi="Wingdings" w:hint="default"/>
+        <w:sz w:val="20"/>
+      </w:rPr>
+    </w:lvl>
+    <w:lvl w:ilvl="6" w:tentative="1">
+      <w:start w:val="1"/>
+      <w:numFmt w:val="bullet"/>
+      <w:lvlText w:val=""/>
+      <w:lvlJc w:val="left"/>
+      <w:pPr>
+        <w:tabs>
+          <w:tab w:val="num" w:pos="5040"/>
+        </w:tabs>
+        <w:ind w:left="5040" w:hanging="360"/>
+      </w:pPr>
+      <w:rPr>
+        <w:rFonts w:ascii="Wingdings" w:hAnsi="Wingdings" w:hint="default"/>
+        <w:sz w:val="20"/>
+      </w:rPr>
+    </w:lvl>
+    <w:lvl w:ilvl="7" w:tentative="1">
+      <w:start w:val="1"/>
+      <w:numFmt w:val="bullet"/>
+      <w:lvlText w:val=""/>
+      <w:lvlJc w:val="left"/>
+      <w:pPr>
+        <w:tabs>
+          <w:tab w:val="num" w:pos="5760"/>
+        </w:tabs>
+        <w:ind w:left="5760" w:hanging="360"/>
+      </w:pPr>
+      <w:rPr>
+        <w:rFonts w:ascii="Wingdings" w:hAnsi="Wingdings" w:hint="default"/>
+        <w:sz w:val="20"/>
+      </w:rPr>
+    </w:lvl>
+    <w:lvl w:ilvl="8" w:tentative="1">
+      <w:start w:val="1"/>
+      <w:numFmt w:val="bullet"/>
+      <w:lvlText w:val=""/>
+      <w:lvlJc w:val="left"/>
+      <w:pPr>
+        <w:tabs>
+          <w:tab w:val="num" w:pos="6480"/>
+        </w:tabs>
+        <w:ind w:left="6480" w:hanging="360"/>
+      </w:pPr>
+      <w:rPr>
+        <w:rFonts w:ascii="Wingdings" w:hAnsi="Wingdings" w:hint="default"/>
+        <w:sz w:val="20"/>
+      </w:rPr>
+    </w:lvl>
+  </w:abstractNum>
   <w:num w:numId="1" w16cid:durableId="32468119">
     <w:abstractNumId w:val="0"/>
+  </w:num>
+  <w:num w:numId="2" w16cid:durableId="92166382">
+    <w:abstractNumId w:val="3"/>
+  </w:num>
+  <w:num w:numId="3" w16cid:durableId="676883606">
+    <w:abstractNumId w:val="2"/>
+  </w:num>
+  <w:num w:numId="4" w16cid:durableId="612052852">
+    <w:abstractNumId w:val="1"/>
   </w:num>
 </w:numbering>
 </file>
@@ -2299,7 +5510,6 @@
     <w:next w:val="Standard"/>
     <w:link w:val="berschrift2Zchn"/>
     <w:uiPriority w:val="9"/>
-    <w:semiHidden/>
     <w:unhideWhenUsed/>
     <w:qFormat/>
     <w:rsid w:val="00C97E70"/>
@@ -2322,7 +5532,6 @@
     <w:next w:val="Standard"/>
     <w:link w:val="berschrift3Zchn"/>
     <w:uiPriority w:val="9"/>
-    <w:semiHidden/>
     <w:unhideWhenUsed/>
     <w:qFormat/>
     <w:rsid w:val="00C97E70"/>
@@ -2345,7 +5554,6 @@
     <w:next w:val="Standard"/>
     <w:link w:val="berschrift4Zchn"/>
     <w:uiPriority w:val="9"/>
-    <w:semiHidden/>
     <w:unhideWhenUsed/>
     <w:qFormat/>
     <w:rsid w:val="00C97E70"/>
@@ -2516,7 +5724,6 @@
     <w:basedOn w:val="Absatz-Standardschriftart"/>
     <w:link w:val="berschrift2"/>
     <w:uiPriority w:val="9"/>
-    <w:semiHidden/>
     <w:rsid w:val="00C97E70"/>
     <w:rPr>
       <w:rFonts w:asciiTheme="majorHAnsi" w:eastAsiaTheme="majorEastAsia" w:hAnsiTheme="majorHAnsi" w:cstheme="majorBidi"/>
@@ -2530,7 +5737,6 @@
     <w:basedOn w:val="Absatz-Standardschriftart"/>
     <w:link w:val="berschrift3"/>
     <w:uiPriority w:val="9"/>
-    <w:semiHidden/>
     <w:rsid w:val="00C97E70"/>
     <w:rPr>
       <w:rFonts w:asciiTheme="minorHAnsi" w:eastAsiaTheme="majorEastAsia" w:hAnsiTheme="minorHAnsi" w:cstheme="majorBidi"/>
@@ -2544,7 +5750,6 @@
     <w:basedOn w:val="Absatz-Standardschriftart"/>
     <w:link w:val="berschrift4"/>
     <w:uiPriority w:val="9"/>
-    <w:semiHidden/>
     <w:rsid w:val="00C97E70"/>
     <w:rPr>
       <w:rFonts w:asciiTheme="minorHAnsi" w:eastAsiaTheme="majorEastAsia" w:hAnsiTheme="minorHAnsi" w:cstheme="majorBidi"/>
@@ -2792,7 +5997,6 @@
     <w:name w:val="Normal (Web)"/>
     <w:basedOn w:val="Standard"/>
     <w:uiPriority w:val="99"/>
-    <w:semiHidden/>
     <w:unhideWhenUsed/>
     <w:rsid w:val="008E49E5"/>
     <w:pPr>
@@ -2893,6 +6097,32 @@
       <w:color w:val="467886" w:themeColor="hyperlink"/>
       <w:u w:val="single"/>
     </w:rPr>
+  </w:style>
+  <w:style w:type="paragraph" w:styleId="Verzeichnis2">
+    <w:name w:val="toc 2"/>
+    <w:basedOn w:val="Standard"/>
+    <w:next w:val="Standard"/>
+    <w:autoRedefine/>
+    <w:uiPriority w:val="39"/>
+    <w:unhideWhenUsed/>
+    <w:rsid w:val="00187EB1"/>
+    <w:pPr>
+      <w:spacing w:after="100"/>
+      <w:ind w:left="220"/>
+    </w:pPr>
+  </w:style>
+  <w:style w:type="paragraph" w:styleId="Verzeichnis3">
+    <w:name w:val="toc 3"/>
+    <w:basedOn w:val="Standard"/>
+    <w:next w:val="Standard"/>
+    <w:autoRedefine/>
+    <w:uiPriority w:val="39"/>
+    <w:unhideWhenUsed/>
+    <w:rsid w:val="00187EB1"/>
+    <w:pPr>
+      <w:spacing w:after="100"/>
+      <w:ind w:left="440"/>
+    </w:pPr>
   </w:style>
 </w:styles>
 </file>

</xml_diff>